<commit_message>
phaute Tommy + MAJ Guide
</commit_message>
<xml_diff>
--- a/Documentation d'utilisation/Guide d'utilisation.docx
+++ b/Documentation d'utilisation/Guide d'utilisation.docx
@@ -10,6 +10,7 @@
           <w:docPartUnique/>
         </w:docPartObj>
       </w:sdtPr>
+      <w:sdtEndPr/>
       <w:sdtContent>
         <w:p>
           <w:r>
@@ -135,6 +136,7 @@
                                     <w:dataBinding w:prefixMappings="xmlns:ns0='http://purl.org/dc/elements/1.1/' xmlns:ns1='http://schemas.openxmlformats.org/package/2006/metadata/core-properties' " w:xpath="/ns1:coreProperties[1]/ns0:creator[1]" w:storeItemID="{6C3C8BC8-F283-45AE-878A-BAB7291924A1}"/>
                                     <w:text/>
                                   </w:sdtPr>
+                                  <w:sdtEndPr/>
                                   <w:sdtContent>
                                     <w:p>
                                       <w:pPr>
@@ -186,6 +188,7 @@
                                       <w:dataBinding w:prefixMappings="xmlns:ns0='http://schemas.openxmlformats.org/officeDocument/2006/extended-properties' " w:xpath="/ns0:Properties[1]/ns0:Company[1]" w:storeItemID="{6668398D-A668-4E3E-A5EB-62B293D839F1}"/>
                                       <w:text/>
                                     </w:sdtPr>
+                                    <w:sdtEndPr/>
                                     <w:sdtContent>
                                       <w:r>
                                         <w:rPr>
@@ -216,6 +219,7 @@
                                       <w:dataBinding w:prefixMappings="xmlns:ns0='http://schemas.microsoft.com/office/2006/coverPageProps' " w:xpath="/ns0:CoverPageProperties[1]/ns0:CompanyAddress[1]" w:storeItemID="{55AF091B-3C7A-41E3-B477-F2FDAA23CFDA}"/>
                                       <w:text/>
                                     </w:sdtPr>
+                                    <w:sdtEndPr/>
                                     <w:sdtContent>
                                       <w:r>
                                         <w:rPr>
@@ -283,6 +287,7 @@
                                     <w:dataBinding w:prefixMappings="xmlns:ns0='http://purl.org/dc/elements/1.1/' xmlns:ns1='http://schemas.openxmlformats.org/package/2006/metadata/core-properties' " w:xpath="/ns1:coreProperties[1]/ns0:title[1]" w:storeItemID="{6C3C8BC8-F283-45AE-878A-BAB7291924A1}"/>
                                     <w:text/>
                                   </w:sdtPr>
+                                  <w:sdtEndPr/>
                                   <w:sdtContent>
                                     <w:p>
                                       <w:pPr>
@@ -391,6 +396,7 @@
                               <w:dataBinding w:prefixMappings="xmlns:ns0='http://purl.org/dc/elements/1.1/' xmlns:ns1='http://schemas.openxmlformats.org/package/2006/metadata/core-properties' " w:xpath="/ns1:coreProperties[1]/ns0:creator[1]" w:storeItemID="{6C3C8BC8-F283-45AE-878A-BAB7291924A1}"/>
                               <w:text/>
                             </w:sdtPr>
+                            <w:sdtEndPr/>
                             <w:sdtContent>
                               <w:p>
                                 <w:pPr>
@@ -442,6 +448,7 @@
                                 <w:dataBinding w:prefixMappings="xmlns:ns0='http://schemas.openxmlformats.org/officeDocument/2006/extended-properties' " w:xpath="/ns0:Properties[1]/ns0:Company[1]" w:storeItemID="{6668398D-A668-4E3E-A5EB-62B293D839F1}"/>
                                 <w:text/>
                               </w:sdtPr>
+                              <w:sdtEndPr/>
                               <w:sdtContent>
                                 <w:r>
                                   <w:rPr>
@@ -472,6 +479,7 @@
                                 <w:dataBinding w:prefixMappings="xmlns:ns0='http://schemas.microsoft.com/office/2006/coverPageProps' " w:xpath="/ns0:CoverPageProperties[1]/ns0:CompanyAddress[1]" w:storeItemID="{55AF091B-3C7A-41E3-B477-F2FDAA23CFDA}"/>
                                 <w:text/>
                               </w:sdtPr>
+                              <w:sdtEndPr/>
                               <w:sdtContent>
                                 <w:r>
                                   <w:rPr>
@@ -507,6 +515,7 @@
                               <w:dataBinding w:prefixMappings="xmlns:ns0='http://purl.org/dc/elements/1.1/' xmlns:ns1='http://schemas.openxmlformats.org/package/2006/metadata/core-properties' " w:xpath="/ns1:coreProperties[1]/ns0:title[1]" w:storeItemID="{6C3C8BC8-F283-45AE-878A-BAB7291924A1}"/>
                               <w:text/>
                             </w:sdtPr>
+                            <w:sdtEndPr/>
                             <w:sdtContent>
                               <w:p>
                                 <w:pPr>
@@ -624,6 +633,8 @@
             </w:rPr>
             <w:t>Table des matières</w:t>
           </w:r>
+          <w:bookmarkStart w:id="0" w:name="_GoBack"/>
+          <w:bookmarkEnd w:id="0"/>
         </w:p>
         <w:p>
           <w:pPr>
@@ -647,7 +658,7 @@
           <w:r>
             <w:fldChar w:fldCharType="separate"/>
           </w:r>
-          <w:hyperlink w:anchor="_Toc405454907" w:history="1">
+          <w:hyperlink w:anchor="_Toc405472169" w:history="1">
             <w:r>
               <w:rPr>
                 <w:rStyle w:val="Lienhypertexte"/>
@@ -674,7 +685,7 @@
                 <w:noProof/>
                 <w:webHidden/>
               </w:rPr>
-              <w:instrText xml:space="preserve"> PAGEREF _Toc405454907 \h </w:instrText>
+              <w:instrText xml:space="preserve"> PAGEREF _Toc405472169 \h </w:instrText>
             </w:r>
             <w:r>
               <w:rPr>
@@ -718,7 +729,7 @@
               <w:lang w:eastAsia="fr-CA"/>
             </w:rPr>
           </w:pPr>
-          <w:hyperlink w:anchor="_Toc405454908" w:history="1">
+          <w:hyperlink w:anchor="_Toc405472170" w:history="1">
             <w:r>
               <w:rPr>
                 <w:rStyle w:val="Lienhypertexte"/>
@@ -745,7 +756,7 @@
                 <w:noProof/>
                 <w:webHidden/>
               </w:rPr>
-              <w:instrText xml:space="preserve"> PAGEREF _Toc405454908 \h </w:instrText>
+              <w:instrText xml:space="preserve"> PAGEREF _Toc405472170 \h </w:instrText>
             </w:r>
             <w:r>
               <w:rPr>
@@ -789,7 +800,7 @@
               <w:lang w:eastAsia="fr-CA"/>
             </w:rPr>
           </w:pPr>
-          <w:hyperlink w:anchor="_Toc405454909" w:history="1">
+          <w:hyperlink w:anchor="_Toc405472171" w:history="1">
             <w:r>
               <w:rPr>
                 <w:rStyle w:val="Lienhypertexte"/>
@@ -816,7 +827,7 @@
                 <w:noProof/>
                 <w:webHidden/>
               </w:rPr>
-              <w:instrText xml:space="preserve"> PAGEREF _Toc405454909 \h </w:instrText>
+              <w:instrText xml:space="preserve"> PAGEREF _Toc405472171 \h </w:instrText>
             </w:r>
             <w:r>
               <w:rPr>
@@ -860,7 +871,7 @@
               <w:lang w:eastAsia="fr-CA"/>
             </w:rPr>
           </w:pPr>
-          <w:hyperlink w:anchor="_Toc405454910" w:history="1">
+          <w:hyperlink w:anchor="_Toc405472172" w:history="1">
             <w:r>
               <w:rPr>
                 <w:rStyle w:val="Lienhypertexte"/>
@@ -887,7 +898,7 @@
                 <w:noProof/>
                 <w:webHidden/>
               </w:rPr>
-              <w:instrText xml:space="preserve"> PAGEREF _Toc405454910 \h </w:instrText>
+              <w:instrText xml:space="preserve"> PAGEREF _Toc405472172 \h </w:instrText>
             </w:r>
             <w:r>
               <w:rPr>
@@ -931,7 +942,7 @@
               <w:lang w:eastAsia="fr-CA"/>
             </w:rPr>
           </w:pPr>
-          <w:hyperlink w:anchor="_Toc405454911" w:history="1">
+          <w:hyperlink w:anchor="_Toc405472173" w:history="1">
             <w:r>
               <w:rPr>
                 <w:rStyle w:val="Lienhypertexte"/>
@@ -958,7 +969,7 @@
                 <w:noProof/>
                 <w:webHidden/>
               </w:rPr>
-              <w:instrText xml:space="preserve"> PAGEREF _Toc405454911 \h </w:instrText>
+              <w:instrText xml:space="preserve"> PAGEREF _Toc405472173 \h </w:instrText>
             </w:r>
             <w:r>
               <w:rPr>
@@ -1002,7 +1013,7 @@
               <w:lang w:eastAsia="fr-CA"/>
             </w:rPr>
           </w:pPr>
-          <w:hyperlink w:anchor="_Toc405454912" w:history="1">
+          <w:hyperlink w:anchor="_Toc405472174" w:history="1">
             <w:r>
               <w:rPr>
                 <w:rStyle w:val="Lienhypertexte"/>
@@ -1029,7 +1040,7 @@
                 <w:noProof/>
                 <w:webHidden/>
               </w:rPr>
-              <w:instrText xml:space="preserve"> PAGEREF _Toc405454912 \h </w:instrText>
+              <w:instrText xml:space="preserve"> PAGEREF _Toc405472174 \h </w:instrText>
             </w:r>
             <w:r>
               <w:rPr>
@@ -1073,7 +1084,7 @@
               <w:lang w:eastAsia="fr-CA"/>
             </w:rPr>
           </w:pPr>
-          <w:hyperlink w:anchor="_Toc405454913" w:history="1">
+          <w:hyperlink w:anchor="_Toc405472175" w:history="1">
             <w:r>
               <w:rPr>
                 <w:rStyle w:val="Lienhypertexte"/>
@@ -1101,7 +1112,7 @@
                 <w:noProof/>
                 <w:webHidden/>
               </w:rPr>
-              <w:instrText xml:space="preserve"> PAGEREF _Toc405454913 \h </w:instrText>
+              <w:instrText xml:space="preserve"> PAGEREF _Toc405472175 \h </w:instrText>
             </w:r>
             <w:r>
               <w:rPr>
@@ -1145,7 +1156,7 @@
               <w:lang w:eastAsia="fr-CA"/>
             </w:rPr>
           </w:pPr>
-          <w:hyperlink w:anchor="_Toc405454914" w:history="1">
+          <w:hyperlink w:anchor="_Toc405472176" w:history="1">
             <w:r>
               <w:rPr>
                 <w:rStyle w:val="Lienhypertexte"/>
@@ -1172,7 +1183,7 @@
                 <w:noProof/>
                 <w:webHidden/>
               </w:rPr>
-              <w:instrText xml:space="preserve"> PAGEREF _Toc405454914 \h </w:instrText>
+              <w:instrText xml:space="preserve"> PAGEREF _Toc405472176 \h </w:instrText>
             </w:r>
             <w:r>
               <w:rPr>
@@ -1216,7 +1227,7 @@
               <w:lang w:eastAsia="fr-CA"/>
             </w:rPr>
           </w:pPr>
-          <w:hyperlink w:anchor="_Toc405454915" w:history="1">
+          <w:hyperlink w:anchor="_Toc405472177" w:history="1">
             <w:r>
               <w:rPr>
                 <w:rStyle w:val="Lienhypertexte"/>
@@ -1243,7 +1254,7 @@
                 <w:noProof/>
                 <w:webHidden/>
               </w:rPr>
-              <w:instrText xml:space="preserve"> PAGEREF _Toc405454915 \h </w:instrText>
+              <w:instrText xml:space="preserve"> PAGEREF _Toc405472177 \h </w:instrText>
             </w:r>
             <w:r>
               <w:rPr>
@@ -1287,7 +1298,7 @@
               <w:lang w:eastAsia="fr-CA"/>
             </w:rPr>
           </w:pPr>
-          <w:hyperlink w:anchor="_Toc405454916" w:history="1">
+          <w:hyperlink w:anchor="_Toc405472178" w:history="1">
             <w:r>
               <w:rPr>
                 <w:rStyle w:val="Lienhypertexte"/>
@@ -1314,7 +1325,7 @@
                 <w:noProof/>
                 <w:webHidden/>
               </w:rPr>
-              <w:instrText xml:space="preserve"> PAGEREF _Toc405454916 \h </w:instrText>
+              <w:instrText xml:space="preserve"> PAGEREF _Toc405472178 \h </w:instrText>
             </w:r>
             <w:r>
               <w:rPr>
@@ -1358,7 +1369,7 @@
               <w:lang w:eastAsia="fr-CA"/>
             </w:rPr>
           </w:pPr>
-          <w:hyperlink w:anchor="_Toc405454917" w:history="1">
+          <w:hyperlink w:anchor="_Toc405472179" w:history="1">
             <w:r>
               <w:rPr>
                 <w:rStyle w:val="Lienhypertexte"/>
@@ -1385,7 +1396,7 @@
                 <w:noProof/>
                 <w:webHidden/>
               </w:rPr>
-              <w:instrText xml:space="preserve"> PAGEREF _Toc405454917 \h </w:instrText>
+              <w:instrText xml:space="preserve"> PAGEREF _Toc405472179 \h </w:instrText>
             </w:r>
             <w:r>
               <w:rPr>
@@ -1429,7 +1440,7 @@
               <w:lang w:eastAsia="fr-CA"/>
             </w:rPr>
           </w:pPr>
-          <w:hyperlink w:anchor="_Toc405454918" w:history="1">
+          <w:hyperlink w:anchor="_Toc405472180" w:history="1">
             <w:r>
               <w:rPr>
                 <w:rStyle w:val="Lienhypertexte"/>
@@ -1456,7 +1467,7 @@
                 <w:noProof/>
                 <w:webHidden/>
               </w:rPr>
-              <w:instrText xml:space="preserve"> PAGEREF _Toc405454918 \h </w:instrText>
+              <w:instrText xml:space="preserve"> PAGEREF _Toc405472180 \h </w:instrText>
             </w:r>
             <w:r>
               <w:rPr>
@@ -1500,7 +1511,7 @@
               <w:lang w:eastAsia="fr-CA"/>
             </w:rPr>
           </w:pPr>
-          <w:hyperlink w:anchor="_Toc405454919" w:history="1">
+          <w:hyperlink w:anchor="_Toc405472181" w:history="1">
             <w:r>
               <w:rPr>
                 <w:rStyle w:val="Lienhypertexte"/>
@@ -1527,7 +1538,7 @@
                 <w:noProof/>
                 <w:webHidden/>
               </w:rPr>
-              <w:instrText xml:space="preserve"> PAGEREF _Toc405454919 \h </w:instrText>
+              <w:instrText xml:space="preserve"> PAGEREF _Toc405472181 \h </w:instrText>
             </w:r>
             <w:r>
               <w:rPr>
@@ -1571,7 +1582,7 @@
               <w:lang w:eastAsia="fr-CA"/>
             </w:rPr>
           </w:pPr>
-          <w:hyperlink w:anchor="_Toc405454920" w:history="1">
+          <w:hyperlink w:anchor="_Toc405472182" w:history="1">
             <w:r>
               <w:rPr>
                 <w:rStyle w:val="Lienhypertexte"/>
@@ -1598,7 +1609,7 @@
                 <w:noProof/>
                 <w:webHidden/>
               </w:rPr>
-              <w:instrText xml:space="preserve"> PAGEREF _Toc405454920 \h </w:instrText>
+              <w:instrText xml:space="preserve"> PAGEREF _Toc405472182 \h </w:instrText>
             </w:r>
             <w:r>
               <w:rPr>
@@ -1642,7 +1653,7 @@
               <w:lang w:eastAsia="fr-CA"/>
             </w:rPr>
           </w:pPr>
-          <w:hyperlink w:anchor="_Toc405454921" w:history="1">
+          <w:hyperlink w:anchor="_Toc405472183" w:history="1">
             <w:r>
               <w:rPr>
                 <w:rStyle w:val="Lienhypertexte"/>
@@ -1669,7 +1680,7 @@
                 <w:noProof/>
                 <w:webHidden/>
               </w:rPr>
-              <w:instrText xml:space="preserve"> PAGEREF _Toc405454921 \h </w:instrText>
+              <w:instrText xml:space="preserve"> PAGEREF _Toc405472183 \h </w:instrText>
             </w:r>
             <w:r>
               <w:rPr>
@@ -1713,7 +1724,7 @@
               <w:lang w:eastAsia="fr-CA"/>
             </w:rPr>
           </w:pPr>
-          <w:hyperlink w:anchor="_Toc405454922" w:history="1">
+          <w:hyperlink w:anchor="_Toc405472184" w:history="1">
             <w:r>
               <w:rPr>
                 <w:rStyle w:val="Lienhypertexte"/>
@@ -1740,7 +1751,7 @@
                 <w:noProof/>
                 <w:webHidden/>
               </w:rPr>
-              <w:instrText xml:space="preserve"> PAGEREF _Toc405454922 \h </w:instrText>
+              <w:instrText xml:space="preserve"> PAGEREF _Toc405472184 \h </w:instrText>
             </w:r>
             <w:r>
               <w:rPr>
@@ -1784,7 +1795,7 @@
               <w:lang w:eastAsia="fr-CA"/>
             </w:rPr>
           </w:pPr>
-          <w:hyperlink w:anchor="_Toc405454923" w:history="1">
+          <w:hyperlink w:anchor="_Toc405472185" w:history="1">
             <w:r>
               <w:rPr>
                 <w:rStyle w:val="Lienhypertexte"/>
@@ -1811,7 +1822,7 @@
                 <w:noProof/>
                 <w:webHidden/>
               </w:rPr>
-              <w:instrText xml:space="preserve"> PAGEREF _Toc405454923 \h </w:instrText>
+              <w:instrText xml:space="preserve"> PAGEREF _Toc405472185 \h </w:instrText>
             </w:r>
             <w:r>
               <w:rPr>
@@ -1855,7 +1866,7 @@
               <w:lang w:eastAsia="fr-CA"/>
             </w:rPr>
           </w:pPr>
-          <w:hyperlink w:anchor="_Toc405454924" w:history="1">
+          <w:hyperlink w:anchor="_Toc405472186" w:history="1">
             <w:r>
               <w:rPr>
                 <w:rStyle w:val="Lienhypertexte"/>
@@ -1882,7 +1893,7 @@
                 <w:noProof/>
                 <w:webHidden/>
               </w:rPr>
-              <w:instrText xml:space="preserve"> PAGEREF _Toc405454924 \h </w:instrText>
+              <w:instrText xml:space="preserve"> PAGEREF _Toc405472186 \h </w:instrText>
             </w:r>
             <w:r>
               <w:rPr>
@@ -1926,7 +1937,7 @@
               <w:lang w:eastAsia="fr-CA"/>
             </w:rPr>
           </w:pPr>
-          <w:hyperlink w:anchor="_Toc405454925" w:history="1">
+          <w:hyperlink w:anchor="_Toc405472187" w:history="1">
             <w:r>
               <w:rPr>
                 <w:rStyle w:val="Lienhypertexte"/>
@@ -1953,7 +1964,7 @@
                 <w:noProof/>
                 <w:webHidden/>
               </w:rPr>
-              <w:instrText xml:space="preserve"> PAGEREF _Toc405454925 \h </w:instrText>
+              <w:instrText xml:space="preserve"> PAGEREF _Toc405472187 \h </w:instrText>
             </w:r>
             <w:r>
               <w:rPr>
@@ -1997,7 +2008,7 @@
               <w:lang w:eastAsia="fr-CA"/>
             </w:rPr>
           </w:pPr>
-          <w:hyperlink w:anchor="_Toc405454926" w:history="1">
+          <w:hyperlink w:anchor="_Toc405472188" w:history="1">
             <w:r>
               <w:rPr>
                 <w:rStyle w:val="Lienhypertexte"/>
@@ -2024,7 +2035,7 @@
                 <w:noProof/>
                 <w:webHidden/>
               </w:rPr>
-              <w:instrText xml:space="preserve"> PAGEREF _Toc405454926 \h </w:instrText>
+              <w:instrText xml:space="preserve"> PAGEREF _Toc405472188 \h </w:instrText>
             </w:r>
             <w:r>
               <w:rPr>
@@ -2068,7 +2079,7 @@
               <w:lang w:eastAsia="fr-CA"/>
             </w:rPr>
           </w:pPr>
-          <w:hyperlink w:anchor="_Toc405454927" w:history="1">
+          <w:hyperlink w:anchor="_Toc405472189" w:history="1">
             <w:r>
               <w:rPr>
                 <w:rStyle w:val="Lienhypertexte"/>
@@ -2095,7 +2106,7 @@
                 <w:noProof/>
                 <w:webHidden/>
               </w:rPr>
-              <w:instrText xml:space="preserve"> PAGEREF _Toc405454927 \h </w:instrText>
+              <w:instrText xml:space="preserve"> PAGEREF _Toc405472189 \h </w:instrText>
             </w:r>
             <w:r>
               <w:rPr>
@@ -2139,7 +2150,7 @@
               <w:lang w:eastAsia="fr-CA"/>
             </w:rPr>
           </w:pPr>
-          <w:hyperlink w:anchor="_Toc405454928" w:history="1">
+          <w:hyperlink w:anchor="_Toc405472190" w:history="1">
             <w:r>
               <w:rPr>
                 <w:rStyle w:val="Lienhypertexte"/>
@@ -2166,7 +2177,7 @@
                 <w:noProof/>
                 <w:webHidden/>
               </w:rPr>
-              <w:instrText xml:space="preserve"> PAGEREF _Toc405454928 \h </w:instrText>
+              <w:instrText xml:space="preserve"> PAGEREF _Toc405472190 \h </w:instrText>
             </w:r>
             <w:r>
               <w:rPr>
@@ -2210,7 +2221,7 @@
               <w:lang w:eastAsia="fr-CA"/>
             </w:rPr>
           </w:pPr>
-          <w:hyperlink w:anchor="_Toc405454929" w:history="1">
+          <w:hyperlink w:anchor="_Toc405472191" w:history="1">
             <w:r>
               <w:rPr>
                 <w:rStyle w:val="Lienhypertexte"/>
@@ -2237,7 +2248,7 @@
                 <w:noProof/>
                 <w:webHidden/>
               </w:rPr>
-              <w:instrText xml:space="preserve"> PAGEREF _Toc405454929 \h </w:instrText>
+              <w:instrText xml:space="preserve"> PAGEREF _Toc405472191 \h </w:instrText>
             </w:r>
             <w:r>
               <w:rPr>
@@ -2281,7 +2292,7 @@
               <w:lang w:eastAsia="fr-CA"/>
             </w:rPr>
           </w:pPr>
-          <w:hyperlink w:anchor="_Toc405454930" w:history="1">
+          <w:hyperlink w:anchor="_Toc405472192" w:history="1">
             <w:r>
               <w:rPr>
                 <w:rStyle w:val="Lienhypertexte"/>
@@ -2308,7 +2319,7 @@
                 <w:noProof/>
                 <w:webHidden/>
               </w:rPr>
-              <w:instrText xml:space="preserve"> PAGEREF _Toc405454930 \h </w:instrText>
+              <w:instrText xml:space="preserve"> PAGEREF _Toc405472192 \h </w:instrText>
             </w:r>
             <w:r>
               <w:rPr>
@@ -2352,7 +2363,7 @@
               <w:lang w:eastAsia="fr-CA"/>
             </w:rPr>
           </w:pPr>
-          <w:hyperlink w:anchor="_Toc405454931" w:history="1">
+          <w:hyperlink w:anchor="_Toc405472193" w:history="1">
             <w:r>
               <w:rPr>
                 <w:rStyle w:val="Lienhypertexte"/>
@@ -2379,7 +2390,7 @@
                 <w:noProof/>
                 <w:webHidden/>
               </w:rPr>
-              <w:instrText xml:space="preserve"> PAGEREF _Toc405454931 \h </w:instrText>
+              <w:instrText xml:space="preserve"> PAGEREF _Toc405472193 \h </w:instrText>
             </w:r>
             <w:r>
               <w:rPr>
@@ -2423,7 +2434,7 @@
               <w:lang w:eastAsia="fr-CA"/>
             </w:rPr>
           </w:pPr>
-          <w:hyperlink w:anchor="_Toc405454932" w:history="1">
+          <w:hyperlink w:anchor="_Toc405472194" w:history="1">
             <w:r>
               <w:rPr>
                 <w:rStyle w:val="Lienhypertexte"/>
@@ -2450,7 +2461,7 @@
                 <w:noProof/>
                 <w:webHidden/>
               </w:rPr>
-              <w:instrText xml:space="preserve"> PAGEREF _Toc405454932 \h </w:instrText>
+              <w:instrText xml:space="preserve"> PAGEREF _Toc405472194 \h </w:instrText>
             </w:r>
             <w:r>
               <w:rPr>
@@ -2494,7 +2505,7 @@
               <w:lang w:eastAsia="fr-CA"/>
             </w:rPr>
           </w:pPr>
-          <w:hyperlink w:anchor="_Toc405454933" w:history="1">
+          <w:hyperlink w:anchor="_Toc405472195" w:history="1">
             <w:r>
               <w:rPr>
                 <w:rStyle w:val="Lienhypertexte"/>
@@ -2521,7 +2532,7 @@
                 <w:noProof/>
                 <w:webHidden/>
               </w:rPr>
-              <w:instrText xml:space="preserve"> PAGEREF _Toc405454933 \h </w:instrText>
+              <w:instrText xml:space="preserve"> PAGEREF _Toc405472195 \h </w:instrText>
             </w:r>
             <w:r>
               <w:rPr>
@@ -2565,7 +2576,7 @@
               <w:lang w:eastAsia="fr-CA"/>
             </w:rPr>
           </w:pPr>
-          <w:hyperlink w:anchor="_Toc405454934" w:history="1">
+          <w:hyperlink w:anchor="_Toc405472196" w:history="1">
             <w:r>
               <w:rPr>
                 <w:rStyle w:val="Lienhypertexte"/>
@@ -2592,7 +2603,7 @@
                 <w:noProof/>
                 <w:webHidden/>
               </w:rPr>
-              <w:instrText xml:space="preserve"> PAGEREF _Toc405454934 \h </w:instrText>
+              <w:instrText xml:space="preserve"> PAGEREF _Toc405472196 \h </w:instrText>
             </w:r>
             <w:r>
               <w:rPr>
@@ -2636,7 +2647,7 @@
               <w:lang w:eastAsia="fr-CA"/>
             </w:rPr>
           </w:pPr>
-          <w:hyperlink w:anchor="_Toc405454935" w:history="1">
+          <w:hyperlink w:anchor="_Toc405472197" w:history="1">
             <w:r>
               <w:rPr>
                 <w:rStyle w:val="Lienhypertexte"/>
@@ -2663,7 +2674,7 @@
                 <w:noProof/>
                 <w:webHidden/>
               </w:rPr>
-              <w:instrText xml:space="preserve"> PAGEREF _Toc405454935 \h </w:instrText>
+              <w:instrText xml:space="preserve"> PAGEREF _Toc405472197 \h </w:instrText>
             </w:r>
             <w:r>
               <w:rPr>
@@ -2707,7 +2718,7 @@
               <w:lang w:eastAsia="fr-CA"/>
             </w:rPr>
           </w:pPr>
-          <w:hyperlink w:anchor="_Toc405454936" w:history="1">
+          <w:hyperlink w:anchor="_Toc405472198" w:history="1">
             <w:r>
               <w:rPr>
                 <w:rStyle w:val="Lienhypertexte"/>
@@ -2734,7 +2745,7 @@
                 <w:noProof/>
                 <w:webHidden/>
               </w:rPr>
-              <w:instrText xml:space="preserve"> PAGEREF _Toc405454936 \h </w:instrText>
+              <w:instrText xml:space="preserve"> PAGEREF _Toc405472198 \h </w:instrText>
             </w:r>
             <w:r>
               <w:rPr>
@@ -2778,7 +2789,7 @@
               <w:lang w:eastAsia="fr-CA"/>
             </w:rPr>
           </w:pPr>
-          <w:hyperlink w:anchor="_Toc405454937" w:history="1">
+          <w:hyperlink w:anchor="_Toc405472199" w:history="1">
             <w:r>
               <w:rPr>
                 <w:rStyle w:val="Lienhypertexte"/>
@@ -2805,7 +2816,7 @@
                 <w:noProof/>
                 <w:webHidden/>
               </w:rPr>
-              <w:instrText xml:space="preserve"> PAGEREF _Toc405454937 \h </w:instrText>
+              <w:instrText xml:space="preserve"> PAGEREF _Toc405472199 \h </w:instrText>
             </w:r>
             <w:r>
               <w:rPr>
@@ -2849,7 +2860,7 @@
               <w:lang w:eastAsia="fr-CA"/>
             </w:rPr>
           </w:pPr>
-          <w:hyperlink w:anchor="_Toc405454938" w:history="1">
+          <w:hyperlink w:anchor="_Toc405472200" w:history="1">
             <w:r>
               <w:rPr>
                 <w:rStyle w:val="Lienhypertexte"/>
@@ -2876,7 +2887,7 @@
                 <w:noProof/>
                 <w:webHidden/>
               </w:rPr>
-              <w:instrText xml:space="preserve"> PAGEREF _Toc405454938 \h </w:instrText>
+              <w:instrText xml:space="preserve"> PAGEREF _Toc405472200 \h </w:instrText>
             </w:r>
             <w:r>
               <w:rPr>
@@ -2920,7 +2931,7 @@
               <w:lang w:eastAsia="fr-CA"/>
             </w:rPr>
           </w:pPr>
-          <w:hyperlink w:anchor="_Toc405454939" w:history="1">
+          <w:hyperlink w:anchor="_Toc405472201" w:history="1">
             <w:r>
               <w:rPr>
                 <w:rStyle w:val="Lienhypertexte"/>
@@ -2947,7 +2958,7 @@
                 <w:noProof/>
                 <w:webHidden/>
               </w:rPr>
-              <w:instrText xml:space="preserve"> PAGEREF _Toc405454939 \h </w:instrText>
+              <w:instrText xml:space="preserve"> PAGEREF _Toc405472201 \h </w:instrText>
             </w:r>
             <w:r>
               <w:rPr>
@@ -2991,7 +3002,7 @@
               <w:lang w:eastAsia="fr-CA"/>
             </w:rPr>
           </w:pPr>
-          <w:hyperlink w:anchor="_Toc405454940" w:history="1">
+          <w:hyperlink w:anchor="_Toc405472202" w:history="1">
             <w:r>
               <w:rPr>
                 <w:rStyle w:val="Lienhypertexte"/>
@@ -3018,7 +3029,7 @@
                 <w:noProof/>
                 <w:webHidden/>
               </w:rPr>
-              <w:instrText xml:space="preserve"> PAGEREF _Toc405454940 \h </w:instrText>
+              <w:instrText xml:space="preserve"> PAGEREF _Toc405472202 \h </w:instrText>
             </w:r>
             <w:r>
               <w:rPr>
@@ -3062,7 +3073,7 @@
               <w:lang w:eastAsia="fr-CA"/>
             </w:rPr>
           </w:pPr>
-          <w:hyperlink w:anchor="_Toc405454941" w:history="1">
+          <w:hyperlink w:anchor="_Toc405472203" w:history="1">
             <w:r>
               <w:rPr>
                 <w:rStyle w:val="Lienhypertexte"/>
@@ -3089,7 +3100,7 @@
                 <w:noProof/>
                 <w:webHidden/>
               </w:rPr>
-              <w:instrText xml:space="preserve"> PAGEREF _Toc405454941 \h </w:instrText>
+              <w:instrText xml:space="preserve"> PAGEREF _Toc405472203 \h </w:instrText>
             </w:r>
             <w:r>
               <w:rPr>
@@ -3133,7 +3144,7 @@
               <w:lang w:eastAsia="fr-CA"/>
             </w:rPr>
           </w:pPr>
-          <w:hyperlink w:anchor="_Toc405454942" w:history="1">
+          <w:hyperlink w:anchor="_Toc405472204" w:history="1">
             <w:r>
               <w:rPr>
                 <w:rStyle w:val="Lienhypertexte"/>
@@ -3160,7 +3171,7 @@
                 <w:noProof/>
                 <w:webHidden/>
               </w:rPr>
-              <w:instrText xml:space="preserve"> PAGEREF _Toc405454942 \h </w:instrText>
+              <w:instrText xml:space="preserve"> PAGEREF _Toc405472204 \h </w:instrText>
             </w:r>
             <w:r>
               <w:rPr>
@@ -3204,7 +3215,7 @@
               <w:lang w:eastAsia="fr-CA"/>
             </w:rPr>
           </w:pPr>
-          <w:hyperlink w:anchor="_Toc405454943" w:history="1">
+          <w:hyperlink w:anchor="_Toc405472205" w:history="1">
             <w:r>
               <w:rPr>
                 <w:rStyle w:val="Lienhypertexte"/>
@@ -3231,7 +3242,7 @@
                 <w:noProof/>
                 <w:webHidden/>
               </w:rPr>
-              <w:instrText xml:space="preserve"> PAGEREF _Toc405454943 \h </w:instrText>
+              <w:instrText xml:space="preserve"> PAGEREF _Toc405472205 \h </w:instrText>
             </w:r>
             <w:r>
               <w:rPr>
@@ -3275,7 +3286,7 @@
               <w:lang w:eastAsia="fr-CA"/>
             </w:rPr>
           </w:pPr>
-          <w:hyperlink w:anchor="_Toc405454944" w:history="1">
+          <w:hyperlink w:anchor="_Toc405472206" w:history="1">
             <w:r>
               <w:rPr>
                 <w:rStyle w:val="Lienhypertexte"/>
@@ -3302,7 +3313,7 @@
                 <w:noProof/>
                 <w:webHidden/>
               </w:rPr>
-              <w:instrText xml:space="preserve"> PAGEREF _Toc405454944 \h </w:instrText>
+              <w:instrText xml:space="preserve"> PAGEREF _Toc405472206 \h </w:instrText>
             </w:r>
             <w:r>
               <w:rPr>
@@ -3346,7 +3357,7 @@
               <w:lang w:eastAsia="fr-CA"/>
             </w:rPr>
           </w:pPr>
-          <w:hyperlink w:anchor="_Toc405454945" w:history="1">
+          <w:hyperlink w:anchor="_Toc405472207" w:history="1">
             <w:r>
               <w:rPr>
                 <w:rStyle w:val="Lienhypertexte"/>
@@ -3373,7 +3384,7 @@
                 <w:noProof/>
                 <w:webHidden/>
               </w:rPr>
-              <w:instrText xml:space="preserve"> PAGEREF _Toc405454945 \h </w:instrText>
+              <w:instrText xml:space="preserve"> PAGEREF _Toc405472207 \h </w:instrText>
             </w:r>
             <w:r>
               <w:rPr>
@@ -3417,7 +3428,7 @@
               <w:lang w:eastAsia="fr-CA"/>
             </w:rPr>
           </w:pPr>
-          <w:hyperlink w:anchor="_Toc405454946" w:history="1">
+          <w:hyperlink w:anchor="_Toc405472208" w:history="1">
             <w:r>
               <w:rPr>
                 <w:rStyle w:val="Lienhypertexte"/>
@@ -3444,7 +3455,7 @@
                 <w:noProof/>
                 <w:webHidden/>
               </w:rPr>
-              <w:instrText xml:space="preserve"> PAGEREF _Toc405454946 \h </w:instrText>
+              <w:instrText xml:space="preserve"> PAGEREF _Toc405472208 \h </w:instrText>
             </w:r>
             <w:r>
               <w:rPr>
@@ -3488,7 +3499,7 @@
               <w:lang w:eastAsia="fr-CA"/>
             </w:rPr>
           </w:pPr>
-          <w:hyperlink w:anchor="_Toc405454947" w:history="1">
+          <w:hyperlink w:anchor="_Toc405472209" w:history="1">
             <w:r>
               <w:rPr>
                 <w:rStyle w:val="Lienhypertexte"/>
@@ -3515,7 +3526,7 @@
                 <w:noProof/>
                 <w:webHidden/>
               </w:rPr>
-              <w:instrText xml:space="preserve"> PAGEREF _Toc405454947 \h </w:instrText>
+              <w:instrText xml:space="preserve"> PAGEREF _Toc405472209 \h </w:instrText>
             </w:r>
             <w:r>
               <w:rPr>
@@ -3559,7 +3570,7 @@
               <w:lang w:eastAsia="fr-CA"/>
             </w:rPr>
           </w:pPr>
-          <w:hyperlink w:anchor="_Toc405454948" w:history="1">
+          <w:hyperlink w:anchor="_Toc405472210" w:history="1">
             <w:r>
               <w:rPr>
                 <w:rStyle w:val="Lienhypertexte"/>
@@ -3586,7 +3597,7 @@
                 <w:noProof/>
                 <w:webHidden/>
               </w:rPr>
-              <w:instrText xml:space="preserve"> PAGEREF _Toc405454948 \h </w:instrText>
+              <w:instrText xml:space="preserve"> PAGEREF _Toc405472210 \h </w:instrText>
             </w:r>
             <w:r>
               <w:rPr>
@@ -3630,7 +3641,7 @@
               <w:lang w:eastAsia="fr-CA"/>
             </w:rPr>
           </w:pPr>
-          <w:hyperlink w:anchor="_Toc405454949" w:history="1">
+          <w:hyperlink w:anchor="_Toc405472211" w:history="1">
             <w:r>
               <w:rPr>
                 <w:rStyle w:val="Lienhypertexte"/>
@@ -3657,7 +3668,7 @@
                 <w:noProof/>
                 <w:webHidden/>
               </w:rPr>
-              <w:instrText xml:space="preserve"> PAGEREF _Toc405454949 \h </w:instrText>
+              <w:instrText xml:space="preserve"> PAGEREF _Toc405472211 \h </w:instrText>
             </w:r>
             <w:r>
               <w:rPr>
@@ -3701,7 +3712,7 @@
               <w:lang w:eastAsia="fr-CA"/>
             </w:rPr>
           </w:pPr>
-          <w:hyperlink w:anchor="_Toc405454950" w:history="1">
+          <w:hyperlink w:anchor="_Toc405472212" w:history="1">
             <w:r>
               <w:rPr>
                 <w:rStyle w:val="Lienhypertexte"/>
@@ -3728,7 +3739,7 @@
                 <w:noProof/>
                 <w:webHidden/>
               </w:rPr>
-              <w:instrText xml:space="preserve"> PAGEREF _Toc405454950 \h </w:instrText>
+              <w:instrText xml:space="preserve"> PAGEREF _Toc405472212 \h </w:instrText>
             </w:r>
             <w:r>
               <w:rPr>
@@ -3772,7 +3783,7 @@
               <w:lang w:eastAsia="fr-CA"/>
             </w:rPr>
           </w:pPr>
-          <w:hyperlink w:anchor="_Toc405454951" w:history="1">
+          <w:hyperlink w:anchor="_Toc405472213" w:history="1">
             <w:r>
               <w:rPr>
                 <w:rStyle w:val="Lienhypertexte"/>
@@ -3799,7 +3810,7 @@
                 <w:noProof/>
                 <w:webHidden/>
               </w:rPr>
-              <w:instrText xml:space="preserve"> PAGEREF _Toc405454951 \h </w:instrText>
+              <w:instrText xml:space="preserve"> PAGEREF _Toc405472213 \h </w:instrText>
             </w:r>
             <w:r>
               <w:rPr>
@@ -3843,7 +3854,7 @@
               <w:lang w:eastAsia="fr-CA"/>
             </w:rPr>
           </w:pPr>
-          <w:hyperlink w:anchor="_Toc405454952" w:history="1">
+          <w:hyperlink w:anchor="_Toc405472214" w:history="1">
             <w:r>
               <w:rPr>
                 <w:rStyle w:val="Lienhypertexte"/>
@@ -3870,7 +3881,7 @@
                 <w:noProof/>
                 <w:webHidden/>
               </w:rPr>
-              <w:instrText xml:space="preserve"> PAGEREF _Toc405454952 \h </w:instrText>
+              <w:instrText xml:space="preserve"> PAGEREF _Toc405472214 \h </w:instrText>
             </w:r>
             <w:r>
               <w:rPr>
@@ -3914,7 +3925,7 @@
               <w:lang w:eastAsia="fr-CA"/>
             </w:rPr>
           </w:pPr>
-          <w:hyperlink w:anchor="_Toc405454953" w:history="1">
+          <w:hyperlink w:anchor="_Toc405472215" w:history="1">
             <w:r>
               <w:rPr>
                 <w:rStyle w:val="Lienhypertexte"/>
@@ -3941,7 +3952,7 @@
                 <w:noProof/>
                 <w:webHidden/>
               </w:rPr>
-              <w:instrText xml:space="preserve"> PAGEREF _Toc405454953 \h </w:instrText>
+              <w:instrText xml:space="preserve"> PAGEREF _Toc405472215 \h </w:instrText>
             </w:r>
             <w:r>
               <w:rPr>
@@ -3985,7 +3996,7 @@
               <w:lang w:eastAsia="fr-CA"/>
             </w:rPr>
           </w:pPr>
-          <w:hyperlink w:anchor="_Toc405454954" w:history="1">
+          <w:hyperlink w:anchor="_Toc405472216" w:history="1">
             <w:r>
               <w:rPr>
                 <w:rStyle w:val="Lienhypertexte"/>
@@ -4012,7 +4023,7 @@
                 <w:noProof/>
                 <w:webHidden/>
               </w:rPr>
-              <w:instrText xml:space="preserve"> PAGEREF _Toc405454954 \h </w:instrText>
+              <w:instrText xml:space="preserve"> PAGEREF _Toc405472216 \h </w:instrText>
             </w:r>
             <w:r>
               <w:rPr>
@@ -4056,7 +4067,7 @@
               <w:lang w:eastAsia="fr-CA"/>
             </w:rPr>
           </w:pPr>
-          <w:hyperlink w:anchor="_Toc405454955" w:history="1">
+          <w:hyperlink w:anchor="_Toc405472217" w:history="1">
             <w:r>
               <w:rPr>
                 <w:rStyle w:val="Lienhypertexte"/>
@@ -4083,7 +4094,7 @@
                 <w:noProof/>
                 <w:webHidden/>
               </w:rPr>
-              <w:instrText xml:space="preserve"> PAGEREF _Toc405454955 \h </w:instrText>
+              <w:instrText xml:space="preserve"> PAGEREF _Toc405472217 \h </w:instrText>
             </w:r>
             <w:r>
               <w:rPr>
@@ -4127,7 +4138,7 @@
               <w:lang w:eastAsia="fr-CA"/>
             </w:rPr>
           </w:pPr>
-          <w:hyperlink w:anchor="_Toc405454956" w:history="1">
+          <w:hyperlink w:anchor="_Toc405472218" w:history="1">
             <w:r>
               <w:rPr>
                 <w:rStyle w:val="Lienhypertexte"/>
@@ -4154,7 +4165,7 @@
                 <w:noProof/>
                 <w:webHidden/>
               </w:rPr>
-              <w:instrText xml:space="preserve"> PAGEREF _Toc405454956 \h </w:instrText>
+              <w:instrText xml:space="preserve"> PAGEREF _Toc405472218 \h </w:instrText>
             </w:r>
             <w:r>
               <w:rPr>
@@ -4198,7 +4209,7 @@
               <w:lang w:eastAsia="fr-CA"/>
             </w:rPr>
           </w:pPr>
-          <w:hyperlink w:anchor="_Toc405454957" w:history="1">
+          <w:hyperlink w:anchor="_Toc405472219" w:history="1">
             <w:r>
               <w:rPr>
                 <w:rStyle w:val="Lienhypertexte"/>
@@ -4225,7 +4236,7 @@
                 <w:noProof/>
                 <w:webHidden/>
               </w:rPr>
-              <w:instrText xml:space="preserve"> PAGEREF _Toc405454957 \h </w:instrText>
+              <w:instrText xml:space="preserve"> PAGEREF _Toc405472219 \h </w:instrText>
             </w:r>
             <w:r>
               <w:rPr>
@@ -4269,7 +4280,7 @@
               <w:lang w:eastAsia="fr-CA"/>
             </w:rPr>
           </w:pPr>
-          <w:hyperlink w:anchor="_Toc405454958" w:history="1">
+          <w:hyperlink w:anchor="_Toc405472220" w:history="1">
             <w:r>
               <w:rPr>
                 <w:rStyle w:val="Lienhypertexte"/>
@@ -4296,7 +4307,7 @@
                 <w:noProof/>
                 <w:webHidden/>
               </w:rPr>
-              <w:instrText xml:space="preserve"> PAGEREF _Toc405454958 \h </w:instrText>
+              <w:instrText xml:space="preserve"> PAGEREF _Toc405472220 \h </w:instrText>
             </w:r>
             <w:r>
               <w:rPr>
@@ -4340,7 +4351,7 @@
               <w:lang w:eastAsia="fr-CA"/>
             </w:rPr>
           </w:pPr>
-          <w:hyperlink w:anchor="_Toc405454959" w:history="1">
+          <w:hyperlink w:anchor="_Toc405472221" w:history="1">
             <w:r>
               <w:rPr>
                 <w:rStyle w:val="Lienhypertexte"/>
@@ -4367,7 +4378,7 @@
                 <w:noProof/>
                 <w:webHidden/>
               </w:rPr>
-              <w:instrText xml:space="preserve"> PAGEREF _Toc405454959 \h </w:instrText>
+              <w:instrText xml:space="preserve"> PAGEREF _Toc405472221 \h </w:instrText>
             </w:r>
             <w:r>
               <w:rPr>
@@ -4388,6 +4399,574 @@
                 <w:webHidden/>
               </w:rPr>
               <w:t>10</w:t>
+            </w:r>
+            <w:r>
+              <w:rPr>
+                <w:noProof/>
+                <w:webHidden/>
+              </w:rPr>
+              <w:fldChar w:fldCharType="end"/>
+            </w:r>
+          </w:hyperlink>
+        </w:p>
+        <w:p>
+          <w:pPr>
+            <w:pStyle w:val="TM3"/>
+            <w:tabs>
+              <w:tab w:val="right" w:leader="dot" w:pos="8630"/>
+            </w:tabs>
+            <w:rPr>
+              <w:noProof/>
+              <w:sz w:val="22"/>
+              <w:szCs w:val="22"/>
+              <w:lang w:eastAsia="fr-CA"/>
+            </w:rPr>
+          </w:pPr>
+          <w:hyperlink w:anchor="_Toc405472222" w:history="1">
+            <w:r>
+              <w:rPr>
+                <w:rStyle w:val="Lienhypertexte"/>
+                <w:noProof/>
+              </w:rPr>
+              <w:t>Que signifie les lettres entre parenthèses dans la liste des items du client ?</w:t>
+            </w:r>
+            <w:r>
+              <w:rPr>
+                <w:noProof/>
+                <w:webHidden/>
+              </w:rPr>
+              <w:tab/>
+            </w:r>
+            <w:r>
+              <w:rPr>
+                <w:noProof/>
+                <w:webHidden/>
+              </w:rPr>
+              <w:fldChar w:fldCharType="begin"/>
+            </w:r>
+            <w:r>
+              <w:rPr>
+                <w:noProof/>
+                <w:webHidden/>
+              </w:rPr>
+              <w:instrText xml:space="preserve"> PAGEREF _Toc405472222 \h </w:instrText>
+            </w:r>
+            <w:r>
+              <w:rPr>
+                <w:noProof/>
+                <w:webHidden/>
+              </w:rPr>
+            </w:r>
+            <w:r>
+              <w:rPr>
+                <w:noProof/>
+                <w:webHidden/>
+              </w:rPr>
+              <w:fldChar w:fldCharType="separate"/>
+            </w:r>
+            <w:r>
+              <w:rPr>
+                <w:noProof/>
+                <w:webHidden/>
+              </w:rPr>
+              <w:t>10</w:t>
+            </w:r>
+            <w:r>
+              <w:rPr>
+                <w:noProof/>
+                <w:webHidden/>
+              </w:rPr>
+              <w:fldChar w:fldCharType="end"/>
+            </w:r>
+          </w:hyperlink>
+        </w:p>
+        <w:p>
+          <w:pPr>
+            <w:pStyle w:val="TM3"/>
+            <w:tabs>
+              <w:tab w:val="right" w:leader="dot" w:pos="8630"/>
+            </w:tabs>
+            <w:rPr>
+              <w:noProof/>
+              <w:sz w:val="22"/>
+              <w:szCs w:val="22"/>
+              <w:lang w:eastAsia="fr-CA"/>
+            </w:rPr>
+          </w:pPr>
+          <w:hyperlink w:anchor="_Toc405472223" w:history="1">
+            <w:r>
+              <w:rPr>
+                <w:rStyle w:val="Lienhypertexte"/>
+                <w:noProof/>
+              </w:rPr>
+              <w:t>Je veux faire payer le client</w:t>
+            </w:r>
+            <w:r>
+              <w:rPr>
+                <w:noProof/>
+                <w:webHidden/>
+              </w:rPr>
+              <w:tab/>
+            </w:r>
+            <w:r>
+              <w:rPr>
+                <w:noProof/>
+                <w:webHidden/>
+              </w:rPr>
+              <w:fldChar w:fldCharType="begin"/>
+            </w:r>
+            <w:r>
+              <w:rPr>
+                <w:noProof/>
+                <w:webHidden/>
+              </w:rPr>
+              <w:instrText xml:space="preserve"> PAGEREF _Toc405472223 \h </w:instrText>
+            </w:r>
+            <w:r>
+              <w:rPr>
+                <w:noProof/>
+                <w:webHidden/>
+              </w:rPr>
+            </w:r>
+            <w:r>
+              <w:rPr>
+                <w:noProof/>
+                <w:webHidden/>
+              </w:rPr>
+              <w:fldChar w:fldCharType="separate"/>
+            </w:r>
+            <w:r>
+              <w:rPr>
+                <w:noProof/>
+                <w:webHidden/>
+              </w:rPr>
+              <w:t>10</w:t>
+            </w:r>
+            <w:r>
+              <w:rPr>
+                <w:noProof/>
+                <w:webHidden/>
+              </w:rPr>
+              <w:fldChar w:fldCharType="end"/>
+            </w:r>
+          </w:hyperlink>
+        </w:p>
+        <w:p>
+          <w:pPr>
+            <w:pStyle w:val="TM2"/>
+            <w:tabs>
+              <w:tab w:val="right" w:leader="dot" w:pos="8630"/>
+            </w:tabs>
+            <w:rPr>
+              <w:noProof/>
+              <w:sz w:val="22"/>
+              <w:szCs w:val="22"/>
+              <w:lang w:eastAsia="fr-CA"/>
+            </w:rPr>
+          </w:pPr>
+          <w:hyperlink w:anchor="_Toc405472224" w:history="1">
+            <w:r>
+              <w:rPr>
+                <w:rStyle w:val="Lienhypertexte"/>
+                <w:noProof/>
+              </w:rPr>
+              <w:t>Gestion des paiements</w:t>
+            </w:r>
+            <w:r>
+              <w:rPr>
+                <w:noProof/>
+                <w:webHidden/>
+              </w:rPr>
+              <w:tab/>
+            </w:r>
+            <w:r>
+              <w:rPr>
+                <w:noProof/>
+                <w:webHidden/>
+              </w:rPr>
+              <w:fldChar w:fldCharType="begin"/>
+            </w:r>
+            <w:r>
+              <w:rPr>
+                <w:noProof/>
+                <w:webHidden/>
+              </w:rPr>
+              <w:instrText xml:space="preserve"> PAGEREF _Toc405472224 \h </w:instrText>
+            </w:r>
+            <w:r>
+              <w:rPr>
+                <w:noProof/>
+                <w:webHidden/>
+              </w:rPr>
+            </w:r>
+            <w:r>
+              <w:rPr>
+                <w:noProof/>
+                <w:webHidden/>
+              </w:rPr>
+              <w:fldChar w:fldCharType="separate"/>
+            </w:r>
+            <w:r>
+              <w:rPr>
+                <w:noProof/>
+                <w:webHidden/>
+              </w:rPr>
+              <w:t>11</w:t>
+            </w:r>
+            <w:r>
+              <w:rPr>
+                <w:noProof/>
+                <w:webHidden/>
+              </w:rPr>
+              <w:fldChar w:fldCharType="end"/>
+            </w:r>
+          </w:hyperlink>
+        </w:p>
+        <w:p>
+          <w:pPr>
+            <w:pStyle w:val="TM3"/>
+            <w:tabs>
+              <w:tab w:val="right" w:leader="dot" w:pos="8630"/>
+            </w:tabs>
+            <w:rPr>
+              <w:noProof/>
+              <w:sz w:val="22"/>
+              <w:szCs w:val="22"/>
+              <w:lang w:eastAsia="fr-CA"/>
+            </w:rPr>
+          </w:pPr>
+          <w:hyperlink w:anchor="_Toc405472225" w:history="1">
+            <w:r>
+              <w:rPr>
+                <w:rStyle w:val="Lienhypertexte"/>
+                <w:noProof/>
+              </w:rPr>
+              <w:t>Je ne suis pas capable de faire payer tous les clients</w:t>
+            </w:r>
+            <w:r>
+              <w:rPr>
+                <w:noProof/>
+                <w:webHidden/>
+              </w:rPr>
+              <w:tab/>
+            </w:r>
+            <w:r>
+              <w:rPr>
+                <w:noProof/>
+                <w:webHidden/>
+              </w:rPr>
+              <w:fldChar w:fldCharType="begin"/>
+            </w:r>
+            <w:r>
+              <w:rPr>
+                <w:noProof/>
+                <w:webHidden/>
+              </w:rPr>
+              <w:instrText xml:space="preserve"> PAGEREF _Toc405472225 \h </w:instrText>
+            </w:r>
+            <w:r>
+              <w:rPr>
+                <w:noProof/>
+                <w:webHidden/>
+              </w:rPr>
+            </w:r>
+            <w:r>
+              <w:rPr>
+                <w:noProof/>
+                <w:webHidden/>
+              </w:rPr>
+              <w:fldChar w:fldCharType="separate"/>
+            </w:r>
+            <w:r>
+              <w:rPr>
+                <w:noProof/>
+                <w:webHidden/>
+              </w:rPr>
+              <w:t>11</w:t>
+            </w:r>
+            <w:r>
+              <w:rPr>
+                <w:noProof/>
+                <w:webHidden/>
+              </w:rPr>
+              <w:fldChar w:fldCharType="end"/>
+            </w:r>
+          </w:hyperlink>
+        </w:p>
+        <w:p>
+          <w:pPr>
+            <w:pStyle w:val="TM3"/>
+            <w:tabs>
+              <w:tab w:val="right" w:leader="dot" w:pos="8630"/>
+            </w:tabs>
+            <w:rPr>
+              <w:noProof/>
+              <w:sz w:val="22"/>
+              <w:szCs w:val="22"/>
+              <w:lang w:eastAsia="fr-CA"/>
+            </w:rPr>
+          </w:pPr>
+          <w:hyperlink w:anchor="_Toc405472226" w:history="1">
+            <w:r>
+              <w:rPr>
+                <w:rStyle w:val="Lienhypertexte"/>
+                <w:noProof/>
+              </w:rPr>
+              <w:t>Je ne suis pas capable de faire payer un client</w:t>
+            </w:r>
+            <w:r>
+              <w:rPr>
+                <w:noProof/>
+                <w:webHidden/>
+              </w:rPr>
+              <w:tab/>
+            </w:r>
+            <w:r>
+              <w:rPr>
+                <w:noProof/>
+                <w:webHidden/>
+              </w:rPr>
+              <w:fldChar w:fldCharType="begin"/>
+            </w:r>
+            <w:r>
+              <w:rPr>
+                <w:noProof/>
+                <w:webHidden/>
+              </w:rPr>
+              <w:instrText xml:space="preserve"> PAGEREF _Toc405472226 \h </w:instrText>
+            </w:r>
+            <w:r>
+              <w:rPr>
+                <w:noProof/>
+                <w:webHidden/>
+              </w:rPr>
+            </w:r>
+            <w:r>
+              <w:rPr>
+                <w:noProof/>
+                <w:webHidden/>
+              </w:rPr>
+              <w:fldChar w:fldCharType="separate"/>
+            </w:r>
+            <w:r>
+              <w:rPr>
+                <w:noProof/>
+                <w:webHidden/>
+              </w:rPr>
+              <w:t>11</w:t>
+            </w:r>
+            <w:r>
+              <w:rPr>
+                <w:noProof/>
+                <w:webHidden/>
+              </w:rPr>
+              <w:fldChar w:fldCharType="end"/>
+            </w:r>
+          </w:hyperlink>
+        </w:p>
+        <w:p>
+          <w:pPr>
+            <w:pStyle w:val="TM3"/>
+            <w:tabs>
+              <w:tab w:val="right" w:leader="dot" w:pos="8630"/>
+            </w:tabs>
+            <w:rPr>
+              <w:noProof/>
+              <w:sz w:val="22"/>
+              <w:szCs w:val="22"/>
+              <w:lang w:eastAsia="fr-CA"/>
+            </w:rPr>
+          </w:pPr>
+          <w:hyperlink w:anchor="_Toc405472227" w:history="1">
+            <w:r>
+              <w:rPr>
+                <w:rStyle w:val="Lienhypertexte"/>
+                <w:noProof/>
+              </w:rPr>
+              <w:t>Je ne peux pas quitter l’écran de paiement</w:t>
+            </w:r>
+            <w:r>
+              <w:rPr>
+                <w:noProof/>
+                <w:webHidden/>
+              </w:rPr>
+              <w:tab/>
+            </w:r>
+            <w:r>
+              <w:rPr>
+                <w:noProof/>
+                <w:webHidden/>
+              </w:rPr>
+              <w:fldChar w:fldCharType="begin"/>
+            </w:r>
+            <w:r>
+              <w:rPr>
+                <w:noProof/>
+                <w:webHidden/>
+              </w:rPr>
+              <w:instrText xml:space="preserve"> PAGEREF _Toc405472227 \h </w:instrText>
+            </w:r>
+            <w:r>
+              <w:rPr>
+                <w:noProof/>
+                <w:webHidden/>
+              </w:rPr>
+            </w:r>
+            <w:r>
+              <w:rPr>
+                <w:noProof/>
+                <w:webHidden/>
+              </w:rPr>
+              <w:fldChar w:fldCharType="separate"/>
+            </w:r>
+            <w:r>
+              <w:rPr>
+                <w:noProof/>
+                <w:webHidden/>
+              </w:rPr>
+              <w:t>11</w:t>
+            </w:r>
+            <w:r>
+              <w:rPr>
+                <w:noProof/>
+                <w:webHidden/>
+              </w:rPr>
+              <w:fldChar w:fldCharType="end"/>
+            </w:r>
+          </w:hyperlink>
+        </w:p>
+        <w:p>
+          <w:pPr>
+            <w:pStyle w:val="TM3"/>
+            <w:tabs>
+              <w:tab w:val="right" w:leader="dot" w:pos="8630"/>
+            </w:tabs>
+            <w:rPr>
+              <w:noProof/>
+              <w:sz w:val="22"/>
+              <w:szCs w:val="22"/>
+              <w:lang w:eastAsia="fr-CA"/>
+            </w:rPr>
+          </w:pPr>
+          <w:hyperlink w:anchor="_Toc405472228" w:history="1">
+            <w:r>
+              <w:rPr>
+                <w:rStyle w:val="Lienhypertexte"/>
+                <w:noProof/>
+              </w:rPr>
+              <w:t>Je ne vois rien dans l’écran de paiement</w:t>
+            </w:r>
+            <w:r>
+              <w:rPr>
+                <w:noProof/>
+                <w:webHidden/>
+              </w:rPr>
+              <w:tab/>
+            </w:r>
+            <w:r>
+              <w:rPr>
+                <w:noProof/>
+                <w:webHidden/>
+              </w:rPr>
+              <w:fldChar w:fldCharType="begin"/>
+            </w:r>
+            <w:r>
+              <w:rPr>
+                <w:noProof/>
+                <w:webHidden/>
+              </w:rPr>
+              <w:instrText xml:space="preserve"> PAGEREF _Toc405472228 \h </w:instrText>
+            </w:r>
+            <w:r>
+              <w:rPr>
+                <w:noProof/>
+                <w:webHidden/>
+              </w:rPr>
+            </w:r>
+            <w:r>
+              <w:rPr>
+                <w:noProof/>
+                <w:webHidden/>
+              </w:rPr>
+              <w:fldChar w:fldCharType="separate"/>
+            </w:r>
+            <w:r>
+              <w:rPr>
+                <w:noProof/>
+                <w:webHidden/>
+              </w:rPr>
+              <w:t>11</w:t>
+            </w:r>
+            <w:r>
+              <w:rPr>
+                <w:noProof/>
+                <w:webHidden/>
+              </w:rPr>
+              <w:fldChar w:fldCharType="end"/>
+            </w:r>
+          </w:hyperlink>
+        </w:p>
+        <w:p>
+          <w:pPr>
+            <w:pStyle w:val="TM3"/>
+            <w:tabs>
+              <w:tab w:val="right" w:leader="dot" w:pos="8630"/>
+            </w:tabs>
+            <w:rPr>
+              <w:noProof/>
+              <w:sz w:val="22"/>
+              <w:szCs w:val="22"/>
+              <w:lang w:eastAsia="fr-CA"/>
+            </w:rPr>
+          </w:pPr>
+          <w:hyperlink w:anchor="_Toc405472229" w:history="1">
+            <w:r>
+              <w:rPr>
+                <w:rStyle w:val="Lienhypertexte"/>
+                <w:noProof/>
+              </w:rPr>
+              <w:t>J’ai fait une erreur en entrant des chiffres, je ne sais pas comment les enlever</w:t>
+            </w:r>
+            <w:r>
+              <w:rPr>
+                <w:noProof/>
+                <w:webHidden/>
+              </w:rPr>
+              <w:tab/>
+            </w:r>
+            <w:r>
+              <w:rPr>
+                <w:noProof/>
+                <w:webHidden/>
+              </w:rPr>
+              <w:fldChar w:fldCharType="begin"/>
+            </w:r>
+            <w:r>
+              <w:rPr>
+                <w:noProof/>
+                <w:webHidden/>
+              </w:rPr>
+              <w:instrText xml:space="preserve"> PAGEREF _Toc405472229 \h </w:instrText>
+            </w:r>
+            <w:r>
+              <w:rPr>
+                <w:noProof/>
+                <w:webHidden/>
+              </w:rPr>
+            </w:r>
+            <w:r>
+              <w:rPr>
+                <w:noProof/>
+                <w:webHidden/>
+              </w:rPr>
+              <w:fldChar w:fldCharType="separate"/>
+            </w:r>
+            <w:r>
+              <w:rPr>
+                <w:noProof/>
+                <w:webHidden/>
+              </w:rPr>
+              <w:t>11</w:t>
             </w:r>
             <w:r>
               <w:rPr>
@@ -4505,22 +5084,22 @@
       <w:pPr>
         <w:pStyle w:val="Titre1"/>
       </w:pPr>
-      <w:bookmarkStart w:id="0" w:name="_Toc405454907"/>
+      <w:bookmarkStart w:id="1" w:name="_Toc405472169"/>
       <w:r>
         <w:lastRenderedPageBreak/>
         <w:t>Prérequis</w:t>
       </w:r>
-      <w:bookmarkEnd w:id="0"/>
+      <w:bookmarkEnd w:id="1"/>
     </w:p>
     <w:p>
       <w:pPr>
         <w:pStyle w:val="Titre2"/>
       </w:pPr>
-      <w:bookmarkStart w:id="1" w:name="_Toc405454908"/>
+      <w:bookmarkStart w:id="2" w:name="_Toc405472170"/>
       <w:r>
         <w:t>Base de données</w:t>
       </w:r>
-      <w:bookmarkEnd w:id="1"/>
+      <w:bookmarkEnd w:id="2"/>
     </w:p>
     <w:p>
       <w:pPr>
@@ -4662,7 +5241,7 @@
       <w:pPr>
         <w:pStyle w:val="Titre1"/>
       </w:pPr>
-      <w:bookmarkStart w:id="2" w:name="_Toc405454909"/>
+      <w:bookmarkStart w:id="3" w:name="_Toc405472171"/>
       <w:r>
         <w:lastRenderedPageBreak/>
         <w:t>Fonctionnalités</w:t>
@@ -4670,7 +5249,7 @@
       <w:r>
         <w:t xml:space="preserve"> et utilisation</w:t>
       </w:r>
-      <w:bookmarkEnd w:id="2"/>
+      <w:bookmarkEnd w:id="3"/>
     </w:p>
     <w:p>
       <w:r>
@@ -4681,11 +5260,11 @@
       <w:pPr>
         <w:pStyle w:val="Titre2"/>
       </w:pPr>
-      <w:bookmarkStart w:id="3" w:name="_Toc405454910"/>
+      <w:bookmarkStart w:id="4" w:name="_Toc405472172"/>
       <w:r>
         <w:t>Fonctionnalités administrateur :</w:t>
       </w:r>
-      <w:bookmarkEnd w:id="3"/>
+      <w:bookmarkEnd w:id="4"/>
     </w:p>
     <w:p>
       <w:pPr>
@@ -4795,11 +5374,11 @@
       <w:pPr>
         <w:pStyle w:val="Titre2"/>
       </w:pPr>
-      <w:bookmarkStart w:id="4" w:name="_Toc405454911"/>
+      <w:bookmarkStart w:id="5" w:name="_Toc405472173"/>
       <w:r>
         <w:t>Fonctionnalité serveur :</w:t>
       </w:r>
-      <w:bookmarkEnd w:id="4"/>
+      <w:bookmarkEnd w:id="5"/>
     </w:p>
     <w:p>
       <w:pPr>
@@ -5007,11 +5586,11 @@
       <w:pPr>
         <w:pStyle w:val="Titre2"/>
       </w:pPr>
-      <w:bookmarkStart w:id="5" w:name="_Toc405454912"/>
+      <w:bookmarkStart w:id="6" w:name="_Toc405472174"/>
       <w:r>
         <w:t>Fonctionnalités globales :</w:t>
       </w:r>
-      <w:bookmarkEnd w:id="5"/>
+      <w:bookmarkEnd w:id="6"/>
     </w:p>
     <w:p>
       <w:pPr>
@@ -5060,7 +5639,7 @@
           <w:lang w:val="en-CA"/>
         </w:rPr>
       </w:pPr>
-      <w:bookmarkStart w:id="6" w:name="_Toc405454913"/>
+      <w:bookmarkStart w:id="7" w:name="_Toc405472175"/>
       <w:r>
         <w:rPr>
           <w:lang w:val="en-CA"/>
@@ -5739,7 +6318,7 @@
         </w:rPr>
         <w:t>TODO</w:t>
       </w:r>
-      <w:bookmarkEnd w:id="6"/>
+      <w:bookmarkEnd w:id="7"/>
       <w:proofErr w:type="spellEnd"/>
       <w:r>
         <w:rPr>
@@ -5898,35 +6477,35 @@
       <w:pPr>
         <w:pStyle w:val="Titre1"/>
       </w:pPr>
-      <w:bookmarkStart w:id="7" w:name="_Toc405454914"/>
+      <w:bookmarkStart w:id="8" w:name="_Toc405472176"/>
       <w:r>
         <w:lastRenderedPageBreak/>
         <w:t>Foire Aux Questions</w:t>
       </w:r>
-      <w:bookmarkEnd w:id="7"/>
+      <w:bookmarkEnd w:id="8"/>
     </w:p>
     <w:p>
       <w:pPr>
         <w:pStyle w:val="Titre2"/>
       </w:pPr>
-      <w:bookmarkStart w:id="8" w:name="_Toc405454915"/>
+      <w:bookmarkStart w:id="9" w:name="_Toc405472177"/>
       <w:r>
         <w:t>Connexion</w:t>
       </w:r>
-      <w:bookmarkEnd w:id="8"/>
+      <w:bookmarkEnd w:id="9"/>
     </w:p>
     <w:p>
       <w:pPr>
         <w:pStyle w:val="Titre3"/>
       </w:pPr>
-      <w:bookmarkStart w:id="9" w:name="_Toc405454916"/>
+      <w:bookmarkStart w:id="10" w:name="_Toc405472178"/>
       <w:r>
         <w:t>L’application ne veut pas s’ouvrir, un message d’erreur</w:t>
       </w:r>
       <w:r>
         <w:t xml:space="preserve"> s’affiche</w:t>
       </w:r>
-      <w:bookmarkEnd w:id="9"/>
+      <w:bookmarkEnd w:id="10"/>
     </w:p>
     <w:p>
       <w:pPr>
@@ -5984,11 +6563,11 @@
       <w:pPr>
         <w:pStyle w:val="Titre3"/>
       </w:pPr>
-      <w:bookmarkStart w:id="10" w:name="_Toc405454917"/>
+      <w:bookmarkStart w:id="11" w:name="_Toc405472179"/>
       <w:r>
         <w:t>Je ne suis pas capable de me connecter</w:t>
       </w:r>
-      <w:bookmarkEnd w:id="10"/>
+      <w:bookmarkEnd w:id="11"/>
     </w:p>
     <w:p>
       <w:pPr>
@@ -6096,21 +6675,21 @@
       <w:pPr>
         <w:pStyle w:val="Titre2"/>
       </w:pPr>
-      <w:bookmarkStart w:id="11" w:name="_Toc405454918"/>
+      <w:bookmarkStart w:id="12" w:name="_Toc405472180"/>
       <w:r>
         <w:t>Général</w:t>
       </w:r>
-      <w:bookmarkEnd w:id="11"/>
+      <w:bookmarkEnd w:id="12"/>
     </w:p>
     <w:p>
       <w:pPr>
         <w:pStyle w:val="Titre3"/>
       </w:pPr>
-      <w:bookmarkStart w:id="12" w:name="_Toc405454919"/>
+      <w:bookmarkStart w:id="13" w:name="_Toc405472181"/>
       <w:r>
         <w:t>Je clique sur un bouton, mais rien ne se produit</w:t>
       </w:r>
-      <w:bookmarkEnd w:id="12"/>
+      <w:bookmarkEnd w:id="13"/>
     </w:p>
     <w:p>
       <w:pPr>
@@ -6157,11 +6736,11 @@
       <w:pPr>
         <w:pStyle w:val="Titre3"/>
       </w:pPr>
-      <w:bookmarkStart w:id="13" w:name="_Toc405454920"/>
+      <w:bookmarkStart w:id="14" w:name="_Toc405472182"/>
       <w:r>
         <w:t>Je veux quitter l’application, mais je ne suis pas capable</w:t>
       </w:r>
-      <w:bookmarkEnd w:id="13"/>
+      <w:bookmarkEnd w:id="14"/>
     </w:p>
     <w:p>
       <w:pPr>
@@ -6264,11 +6843,11 @@
       <w:pPr>
         <w:pStyle w:val="Titre3"/>
       </w:pPr>
-      <w:bookmarkStart w:id="14" w:name="_Toc405454921"/>
+      <w:bookmarkStart w:id="15" w:name="_Toc405472183"/>
       <w:r>
         <w:t>Pourquoi certains boutons deviennent rouges ?</w:t>
       </w:r>
-      <w:bookmarkEnd w:id="14"/>
+      <w:bookmarkEnd w:id="15"/>
     </w:p>
     <w:p>
       <w:pPr>
@@ -6295,21 +6874,21 @@
       <w:pPr>
         <w:pStyle w:val="Titre2"/>
       </w:pPr>
-      <w:bookmarkStart w:id="15" w:name="_Toc405454922"/>
+      <w:bookmarkStart w:id="16" w:name="_Toc405472184"/>
       <w:r>
         <w:t>Gestion des tables</w:t>
       </w:r>
-      <w:bookmarkEnd w:id="15"/>
+      <w:bookmarkEnd w:id="16"/>
     </w:p>
     <w:p>
       <w:pPr>
         <w:pStyle w:val="Titre3"/>
       </w:pPr>
-      <w:bookmarkStart w:id="16" w:name="_Toc405454923"/>
+      <w:bookmarkStart w:id="17" w:name="_Toc405472185"/>
       <w:r>
         <w:t>En tant qu’administrateur, Je ne suis pas capable d’enregistrer une table</w:t>
       </w:r>
-      <w:bookmarkEnd w:id="16"/>
+      <w:bookmarkEnd w:id="17"/>
     </w:p>
     <w:p>
       <w:pPr>
@@ -6451,11 +7030,11 @@
       <w:pPr>
         <w:pStyle w:val="Titre3"/>
       </w:pPr>
-      <w:bookmarkStart w:id="17" w:name="_Toc405454924"/>
+      <w:bookmarkStart w:id="18" w:name="_Toc405472186"/>
       <w:r>
         <w:t>J’ai ajouté une table, mais elle n’est pas visible dans les tables côté serveur</w:t>
       </w:r>
-      <w:bookmarkEnd w:id="17"/>
+      <w:bookmarkEnd w:id="18"/>
     </w:p>
     <w:p>
       <w:pPr>
@@ -6488,11 +7067,11 @@
       <w:pPr>
         <w:pStyle w:val="Titre3"/>
       </w:pPr>
-      <w:bookmarkStart w:id="18" w:name="_Toc405454925"/>
+      <w:bookmarkStart w:id="19" w:name="_Toc405472187"/>
       <w:r>
         <w:t>Je ne peux pas ajouter de tables</w:t>
       </w:r>
-      <w:bookmarkEnd w:id="18"/>
+      <w:bookmarkEnd w:id="19"/>
     </w:p>
     <w:p>
       <w:pPr>
@@ -6513,21 +7092,21 @@
       <w:pPr>
         <w:pStyle w:val="Titre2"/>
       </w:pPr>
-      <w:bookmarkStart w:id="19" w:name="_Toc405454926"/>
+      <w:bookmarkStart w:id="20" w:name="_Toc405472188"/>
       <w:r>
         <w:t>Gestion des catégories</w:t>
       </w:r>
-      <w:bookmarkEnd w:id="19"/>
+      <w:bookmarkEnd w:id="20"/>
     </w:p>
     <w:p>
       <w:pPr>
         <w:pStyle w:val="Titre3"/>
       </w:pPr>
-      <w:bookmarkStart w:id="20" w:name="_Toc405454927"/>
+      <w:bookmarkStart w:id="21" w:name="_Toc405472189"/>
       <w:r>
         <w:t>En tant qu’administrateur, Je ne suis pas capable d’enregistrer une catégorie</w:t>
       </w:r>
-      <w:bookmarkEnd w:id="20"/>
+      <w:bookmarkEnd w:id="21"/>
     </w:p>
     <w:p>
       <w:pPr>
@@ -6674,7 +7253,7 @@
       <w:pPr>
         <w:pStyle w:val="Titre3"/>
       </w:pPr>
-      <w:bookmarkStart w:id="21" w:name="_Toc405454928"/>
+      <w:bookmarkStart w:id="22" w:name="_Toc405472190"/>
       <w:r>
         <w:t xml:space="preserve">J’ai ajouté une </w:t>
       </w:r>
@@ -6690,7 +7269,7 @@
       <w:r>
         <w:t>côté serveur</w:t>
       </w:r>
-      <w:bookmarkEnd w:id="21"/>
+      <w:bookmarkEnd w:id="22"/>
     </w:p>
     <w:p>
       <w:pPr>
@@ -6729,14 +7308,14 @@
       <w:pPr>
         <w:pStyle w:val="Titre3"/>
       </w:pPr>
-      <w:bookmarkStart w:id="22" w:name="_Toc405454929"/>
+      <w:bookmarkStart w:id="23" w:name="_Toc405472191"/>
       <w:r>
         <w:t xml:space="preserve">Je ne peux pas ajouter de </w:t>
       </w:r>
       <w:r>
         <w:t>catégories</w:t>
       </w:r>
-      <w:bookmarkEnd w:id="22"/>
+      <w:bookmarkEnd w:id="23"/>
     </w:p>
     <w:p>
       <w:pPr>
@@ -6772,21 +7351,21 @@
       <w:pPr>
         <w:pStyle w:val="Titre2"/>
       </w:pPr>
-      <w:bookmarkStart w:id="23" w:name="_Toc405454930"/>
+      <w:bookmarkStart w:id="24" w:name="_Toc405472192"/>
       <w:r>
         <w:t>Gestion des formats</w:t>
       </w:r>
-      <w:bookmarkEnd w:id="23"/>
+      <w:bookmarkEnd w:id="24"/>
     </w:p>
     <w:p>
       <w:pPr>
         <w:pStyle w:val="Titre3"/>
       </w:pPr>
-      <w:bookmarkStart w:id="24" w:name="_Toc405454931"/>
+      <w:bookmarkStart w:id="25" w:name="_Toc405472193"/>
       <w:r>
         <w:t>En tant qu’administrateur, Je ne suis pas capable d’enregistrer un format</w:t>
       </w:r>
-      <w:bookmarkEnd w:id="24"/>
+      <w:bookmarkEnd w:id="25"/>
     </w:p>
     <w:p>
       <w:pPr>
@@ -6924,7 +7503,7 @@
       <w:pPr>
         <w:pStyle w:val="Titre3"/>
       </w:pPr>
-      <w:bookmarkStart w:id="25" w:name="_Toc405454932"/>
+      <w:bookmarkStart w:id="26" w:name="_Toc405472194"/>
       <w:r>
         <w:t xml:space="preserve">J’ai ajouté un format, mais </w:t>
       </w:r>
@@ -6934,7 +7513,7 @@
       <w:r>
         <w:t xml:space="preserve"> n’est pas visible dans les formats côté serveur</w:t>
       </w:r>
-      <w:bookmarkEnd w:id="25"/>
+      <w:bookmarkEnd w:id="26"/>
     </w:p>
     <w:p>
       <w:pPr>
@@ -6973,7 +7552,7 @@
       <w:pPr>
         <w:pStyle w:val="Titre3"/>
       </w:pPr>
-      <w:bookmarkStart w:id="26" w:name="_Toc405454933"/>
+      <w:bookmarkStart w:id="27" w:name="_Toc405472195"/>
       <w:r>
         <w:lastRenderedPageBreak/>
         <w:t xml:space="preserve">Je ne peux pas ajouter de </w:t>
@@ -6981,7 +7560,7 @@
       <w:r>
         <w:t>format</w:t>
       </w:r>
-      <w:bookmarkEnd w:id="26"/>
+      <w:bookmarkEnd w:id="27"/>
     </w:p>
     <w:p>
       <w:pPr>
@@ -7020,21 +7599,21 @@
       <w:pPr>
         <w:pStyle w:val="Titre2"/>
       </w:pPr>
-      <w:bookmarkStart w:id="27" w:name="_Toc405454934"/>
+      <w:bookmarkStart w:id="28" w:name="_Toc405472196"/>
       <w:r>
         <w:t>Gestion des employés</w:t>
       </w:r>
-      <w:bookmarkEnd w:id="27"/>
+      <w:bookmarkEnd w:id="28"/>
     </w:p>
     <w:p>
       <w:pPr>
         <w:pStyle w:val="Titre3"/>
       </w:pPr>
-      <w:bookmarkStart w:id="28" w:name="_Toc405454935"/>
+      <w:bookmarkStart w:id="29" w:name="_Toc405472197"/>
       <w:r>
         <w:t>En tant qu’administrateur, Je ne suis pas capable d’enregistrer un employé</w:t>
       </w:r>
-      <w:bookmarkEnd w:id="28"/>
+      <w:bookmarkEnd w:id="29"/>
     </w:p>
     <w:p>
       <w:pPr>
@@ -7175,11 +7754,11 @@
       <w:pPr>
         <w:pStyle w:val="Titre3"/>
       </w:pPr>
-      <w:bookmarkStart w:id="29" w:name="_Toc405454936"/>
+      <w:bookmarkStart w:id="30" w:name="_Toc405472198"/>
       <w:r>
         <w:t>J’ai ajouté un employé, mais il n’est pas visible dans les employés côté serveur</w:t>
       </w:r>
-      <w:bookmarkEnd w:id="29"/>
+      <w:bookmarkEnd w:id="30"/>
     </w:p>
     <w:p>
       <w:pPr>
@@ -7209,11 +7788,11 @@
       <w:pPr>
         <w:pStyle w:val="Titre3"/>
       </w:pPr>
-      <w:bookmarkStart w:id="30" w:name="_Toc405454937"/>
+      <w:bookmarkStart w:id="31" w:name="_Toc405472199"/>
       <w:r>
         <w:t>Je ne peux pas ajouter d’employé</w:t>
       </w:r>
-      <w:bookmarkEnd w:id="30"/>
+      <w:bookmarkEnd w:id="31"/>
     </w:p>
     <w:p>
       <w:pPr>
@@ -7234,21 +7813,21 @@
       <w:pPr>
         <w:pStyle w:val="Titre2"/>
       </w:pPr>
-      <w:bookmarkStart w:id="31" w:name="_Toc405454938"/>
+      <w:bookmarkStart w:id="32" w:name="_Toc405472200"/>
       <w:r>
         <w:t>Gestion des items</w:t>
       </w:r>
-      <w:bookmarkEnd w:id="31"/>
+      <w:bookmarkEnd w:id="32"/>
     </w:p>
     <w:p>
       <w:pPr>
         <w:pStyle w:val="Titre3"/>
       </w:pPr>
-      <w:bookmarkStart w:id="32" w:name="_Toc405454939"/>
+      <w:bookmarkStart w:id="33" w:name="_Toc405472201"/>
       <w:r>
         <w:t>En tant qu’administrateur, Je ne suis pas capable d’enregistrer un item</w:t>
       </w:r>
-      <w:bookmarkEnd w:id="32"/>
+      <w:bookmarkEnd w:id="33"/>
     </w:p>
     <w:p>
       <w:pPr>
@@ -7431,7 +8010,7 @@
       <w:pPr>
         <w:pStyle w:val="Titre3"/>
       </w:pPr>
-      <w:bookmarkStart w:id="33" w:name="_Toc405454940"/>
+      <w:bookmarkStart w:id="34" w:name="_Toc405472202"/>
       <w:r>
         <w:t xml:space="preserve">J’ai ajouté un </w:t>
       </w:r>
@@ -7447,7 +8026,7 @@
       <w:r>
         <w:t>côté serveur</w:t>
       </w:r>
-      <w:bookmarkEnd w:id="33"/>
+      <w:bookmarkEnd w:id="34"/>
     </w:p>
     <w:p>
       <w:pPr>
@@ -7480,11 +8059,11 @@
       <w:pPr>
         <w:pStyle w:val="Titre3"/>
       </w:pPr>
-      <w:bookmarkStart w:id="34" w:name="_Toc405454941"/>
+      <w:bookmarkStart w:id="35" w:name="_Toc405472203"/>
       <w:r>
         <w:t>Je ne peux pas ajouter d’item</w:t>
       </w:r>
-      <w:bookmarkEnd w:id="34"/>
+      <w:bookmarkEnd w:id="35"/>
     </w:p>
     <w:p>
       <w:pPr>
@@ -7511,22 +8090,22 @@
       <w:pPr>
         <w:pStyle w:val="Titre2"/>
       </w:pPr>
-      <w:bookmarkStart w:id="35" w:name="_Toc405454942"/>
+      <w:bookmarkStart w:id="36" w:name="_Toc405472204"/>
       <w:r>
         <w:lastRenderedPageBreak/>
         <w:t>Gestion du restaurant</w:t>
       </w:r>
-      <w:bookmarkEnd w:id="35"/>
+      <w:bookmarkEnd w:id="36"/>
     </w:p>
     <w:p>
       <w:pPr>
         <w:pStyle w:val="Titre3"/>
       </w:pPr>
-      <w:bookmarkStart w:id="36" w:name="_Toc405454943"/>
+      <w:bookmarkStart w:id="37" w:name="_Toc405472205"/>
       <w:r>
         <w:t>Je ne peux pas sauvegarder les informations de mon restaurant</w:t>
       </w:r>
-      <w:bookmarkEnd w:id="36"/>
+      <w:bookmarkEnd w:id="37"/>
     </w:p>
     <w:p>
       <w:pPr>
@@ -7544,24 +8123,24 @@
       <w:pPr>
         <w:pStyle w:val="Titre2"/>
       </w:pPr>
-      <w:bookmarkStart w:id="37" w:name="_Toc405454944"/>
+      <w:bookmarkStart w:id="38" w:name="_Toc405472206"/>
       <w:r>
         <w:t>Gestion des commandes</w:t>
       </w:r>
-      <w:bookmarkEnd w:id="37"/>
+      <w:bookmarkEnd w:id="38"/>
     </w:p>
     <w:p>
       <w:pPr>
         <w:pStyle w:val="Titre3"/>
       </w:pPr>
-      <w:bookmarkStart w:id="38" w:name="_Toc405454945"/>
+      <w:bookmarkStart w:id="39" w:name="_Toc405472207"/>
       <w:r>
         <w:t>J</w:t>
       </w:r>
       <w:r>
         <w:t>e veux associer une table à une nouvelle commande mais je ne trouve la table</w:t>
       </w:r>
-      <w:bookmarkEnd w:id="38"/>
+      <w:bookmarkEnd w:id="39"/>
     </w:p>
     <w:p>
       <w:pPr>
@@ -7591,11 +8170,11 @@
       <w:pPr>
         <w:pStyle w:val="Titre3"/>
       </w:pPr>
-      <w:bookmarkStart w:id="39" w:name="_Toc405454946"/>
+      <w:bookmarkStart w:id="40" w:name="_Toc405472208"/>
       <w:r>
         <w:t>Je ne vois pas toutes les commandes</w:t>
       </w:r>
-      <w:bookmarkEnd w:id="39"/>
+      <w:bookmarkEnd w:id="40"/>
     </w:p>
     <w:p>
       <w:pPr>
@@ -7613,21 +8192,21 @@
       <w:pPr>
         <w:pStyle w:val="Titre2"/>
       </w:pPr>
-      <w:bookmarkStart w:id="40" w:name="_Toc405454947"/>
+      <w:bookmarkStart w:id="41" w:name="_Toc405472209"/>
       <w:r>
         <w:t>Gestion d’une commande</w:t>
       </w:r>
-      <w:bookmarkEnd w:id="40"/>
+      <w:bookmarkEnd w:id="41"/>
     </w:p>
     <w:p>
       <w:pPr>
         <w:pStyle w:val="Titre3"/>
       </w:pPr>
-      <w:bookmarkStart w:id="41" w:name="_Toc405454948"/>
+      <w:bookmarkStart w:id="42" w:name="_Toc405472210"/>
       <w:r>
         <w:t>Je veux fermer une commande, mais je ne la trouve pas</w:t>
       </w:r>
-      <w:bookmarkEnd w:id="41"/>
+      <w:bookmarkEnd w:id="42"/>
     </w:p>
     <w:p>
       <w:pPr>
@@ -7660,11 +8239,11 @@
       <w:pPr>
         <w:pStyle w:val="Titre3"/>
       </w:pPr>
-      <w:bookmarkStart w:id="42" w:name="_Toc405454949"/>
+      <w:bookmarkStart w:id="43" w:name="_Toc405472211"/>
       <w:r>
         <w:t>Il y a une catégorie que je trouve pas dans la liste des catégories</w:t>
       </w:r>
-      <w:bookmarkEnd w:id="42"/>
+      <w:bookmarkEnd w:id="43"/>
     </w:p>
     <w:p>
       <w:pPr>
@@ -7709,11 +8288,11 @@
       <w:pPr>
         <w:pStyle w:val="Titre3"/>
       </w:pPr>
-      <w:bookmarkStart w:id="43" w:name="_Toc405454950"/>
+      <w:bookmarkStart w:id="44" w:name="_Toc405472212"/>
       <w:r>
         <w:t>Il y a des items que je ne trouve pas dans la liste des items</w:t>
       </w:r>
-      <w:bookmarkEnd w:id="43"/>
+      <w:bookmarkEnd w:id="44"/>
     </w:p>
     <w:p>
       <w:pPr>
@@ -7759,11 +8338,11 @@
       <w:pPr>
         <w:pStyle w:val="Titre3"/>
       </w:pPr>
-      <w:bookmarkStart w:id="44" w:name="_Toc405454951"/>
+      <w:bookmarkStart w:id="45" w:name="_Toc405472213"/>
       <w:r>
         <w:t>Je vois les items complémentaires, mais je veux voir les items principaux</w:t>
       </w:r>
-      <w:bookmarkEnd w:id="44"/>
+      <w:bookmarkEnd w:id="45"/>
     </w:p>
     <w:p>
       <w:pPr>
@@ -7790,11 +8369,11 @@
       <w:pPr>
         <w:pStyle w:val="Titre3"/>
       </w:pPr>
-      <w:bookmarkStart w:id="45" w:name="_Toc405454952"/>
+      <w:bookmarkStart w:id="46" w:name="_Toc405472214"/>
       <w:r>
         <w:t>Je veux ajouter un complément à un item</w:t>
       </w:r>
-      <w:bookmarkEnd w:id="45"/>
+      <w:bookmarkEnd w:id="46"/>
     </w:p>
     <w:p>
       <w:pPr>
@@ -7827,11 +8406,11 @@
       <w:pPr>
         <w:pStyle w:val="Titre3"/>
       </w:pPr>
-      <w:bookmarkStart w:id="46" w:name="_Toc405454953"/>
+      <w:bookmarkStart w:id="47" w:name="_Toc405472215"/>
       <w:r>
         <w:t>Je veux supprimer un item</w:t>
       </w:r>
-      <w:bookmarkEnd w:id="46"/>
+      <w:bookmarkEnd w:id="47"/>
     </w:p>
     <w:p>
       <w:pPr>
@@ -7858,11 +8437,11 @@
       <w:pPr>
         <w:pStyle w:val="Titre3"/>
       </w:pPr>
-      <w:bookmarkStart w:id="47" w:name="_Toc405454954"/>
+      <w:bookmarkStart w:id="48" w:name="_Toc405472216"/>
       <w:r>
         <w:t>Je ne suis pas capable de supprimer un item</w:t>
       </w:r>
-      <w:bookmarkEnd w:id="47"/>
+      <w:bookmarkEnd w:id="48"/>
     </w:p>
     <w:p>
       <w:pPr>
@@ -7892,11 +8471,11 @@
       <w:pPr>
         <w:pStyle w:val="Titre3"/>
       </w:pPr>
-      <w:bookmarkStart w:id="48" w:name="_Toc405454955"/>
+      <w:bookmarkStart w:id="49" w:name="_Toc405472217"/>
       <w:r>
         <w:t>Je veux ajouter un client dans la commande</w:t>
       </w:r>
-      <w:bookmarkEnd w:id="48"/>
+      <w:bookmarkEnd w:id="49"/>
     </w:p>
     <w:p>
       <w:pPr>
@@ -8004,11 +8583,11 @@
       <w:pPr>
         <w:pStyle w:val="Titre3"/>
       </w:pPr>
-      <w:bookmarkStart w:id="49" w:name="_Toc405454956"/>
+      <w:bookmarkStart w:id="50" w:name="_Toc405472218"/>
       <w:r>
         <w:t>Je veux supprimer un client dans la commande</w:t>
       </w:r>
-      <w:bookmarkEnd w:id="49"/>
+      <w:bookmarkEnd w:id="50"/>
     </w:p>
     <w:p>
       <w:pPr>
@@ -8112,11 +8691,11 @@
       <w:pPr>
         <w:pStyle w:val="Titre3"/>
       </w:pPr>
-      <w:bookmarkStart w:id="50" w:name="_Toc405454957"/>
+      <w:bookmarkStart w:id="51" w:name="_Toc405472219"/>
       <w:r>
         <w:t>Je veux naviguer entre les clients</w:t>
       </w:r>
-      <w:bookmarkEnd w:id="50"/>
+      <w:bookmarkEnd w:id="51"/>
     </w:p>
     <w:p>
       <w:pPr>
@@ -8169,7 +8748,7 @@
           <w:lang w:eastAsia="fr-CA"/>
         </w:rPr>
         <w:drawing>
-          <wp:inline distT="0" distB="0" distL="0" distR="0" wp14:anchorId="2B975387" wp14:editId="676C1EF5">
+          <wp:inline distT="0" distB="0" distL="0" distR="0" wp14:anchorId="6A155CB3" wp14:editId="50923710">
             <wp:extent cx="2409825" cy="504825"/>
             <wp:effectExtent l="0" t="0" r="9525" b="9525"/>
             <wp:docPr id="10" name="Image 10"/>
@@ -8226,18 +8805,31 @@
       <w:r>
         <w:t xml:space="preserve">Figure </w:t>
       </w:r>
-      <w:fldSimple w:instr=" SEQ Figure \* ARABIC ">
-        <w:r>
-          <w:rPr>
-            <w:noProof/>
-          </w:rPr>
-          <w:t>1</w:t>
-        </w:r>
-      </w:fldSimple>
+      <w:r>
+        <w:fldChar w:fldCharType="begin"/>
+      </w:r>
+      <w:r>
+        <w:instrText xml:space="preserve"> SEQ Figure \* ARABIC </w:instrText>
+      </w:r>
+      <w:r>
+        <w:fldChar w:fldCharType="separate"/>
+      </w:r>
       <w:r>
         <w:rPr>
           <w:noProof/>
         </w:rPr>
+        <w:t>1</w:t>
+      </w:r>
+      <w:r>
+        <w:rPr>
+          <w:noProof/>
+        </w:rPr>
+        <w:fldChar w:fldCharType="end"/>
+      </w:r>
+      <w:r>
+        <w:rPr>
+          <w:noProof/>
+        </w:rPr>
         <w:t xml:space="preserve"> : Navigation entre les clients</w:t>
       </w:r>
     </w:p>
@@ -8245,11 +8837,11 @@
       <w:pPr>
         <w:pStyle w:val="Titre3"/>
       </w:pPr>
-      <w:bookmarkStart w:id="51" w:name="_Toc405454958"/>
+      <w:bookmarkStart w:id="52" w:name="_Toc405472220"/>
       <w:r>
         <w:t>Il n’y a aucun item dans une catégorie</w:t>
       </w:r>
-      <w:bookmarkEnd w:id="51"/>
+      <w:bookmarkEnd w:id="52"/>
     </w:p>
     <w:p>
       <w:pPr>
@@ -8267,11 +8859,11 @@
       <w:pPr>
         <w:pStyle w:val="Titre3"/>
       </w:pPr>
-      <w:bookmarkStart w:id="52" w:name="_Toc405454959"/>
+      <w:bookmarkStart w:id="53" w:name="_Toc405472221"/>
       <w:r>
         <w:t>Je veux choisir différents formats pour un même item</w:t>
       </w:r>
-      <w:bookmarkEnd w:id="52"/>
+      <w:bookmarkEnd w:id="53"/>
     </w:p>
     <w:p>
       <w:pPr>
@@ -8317,7 +8909,7 @@
           <w:lang w:eastAsia="fr-CA"/>
         </w:rPr>
         <w:drawing>
-          <wp:inline distT="0" distB="0" distL="0" distR="0" wp14:anchorId="5CCCA5FA" wp14:editId="32084316">
+          <wp:inline distT="0" distB="0" distL="0" distR="0" wp14:anchorId="14573A34" wp14:editId="7160AB1D">
             <wp:extent cx="2857500" cy="2857500"/>
             <wp:effectExtent l="0" t="0" r="0" b="0"/>
             <wp:docPr id="11" name="Image 11"/>
@@ -8361,14 +8953,27 @@
       <w:r>
         <w:t xml:space="preserve">Figure </w:t>
       </w:r>
-      <w:fldSimple w:instr=" SEQ Figure \* ARABIC ">
-        <w:r>
-          <w:rPr>
-            <w:noProof/>
-          </w:rPr>
-          <w:t>2</w:t>
-        </w:r>
-      </w:fldSimple>
+      <w:r>
+        <w:fldChar w:fldCharType="begin"/>
+      </w:r>
+      <w:r>
+        <w:instrText xml:space="preserve"> SEQ Figure \* ARABIC </w:instrText>
+      </w:r>
+      <w:r>
+        <w:fldChar w:fldCharType="separate"/>
+      </w:r>
+      <w:r>
+        <w:rPr>
+          <w:noProof/>
+        </w:rPr>
+        <w:t>2</w:t>
+      </w:r>
+      <w:r>
+        <w:rPr>
+          <w:noProof/>
+        </w:rPr>
+        <w:fldChar w:fldCharType="end"/>
+      </w:r>
       <w:r>
         <w:t xml:space="preserve"> : Choix de format</w:t>
       </w:r>
@@ -8377,9 +8982,11 @@
       <w:pPr>
         <w:pStyle w:val="Titre3"/>
       </w:pPr>
+      <w:bookmarkStart w:id="54" w:name="_Toc405472222"/>
       <w:r>
         <w:t>Que signifie les lettres entre parenthèses dans la liste des items du client ?</w:t>
       </w:r>
+      <w:bookmarkEnd w:id="54"/>
     </w:p>
     <w:p>
       <w:pPr>
@@ -8419,12 +9026,442 @@
       <w:r>
         <w:t>.</w:t>
       </w:r>
-      <w:bookmarkStart w:id="53" w:name="_GoBack"/>
-      <w:bookmarkEnd w:id="53"/>
+    </w:p>
+    <w:p>
+      <w:pPr>
+        <w:pStyle w:val="Titre3"/>
+      </w:pPr>
+      <w:bookmarkStart w:id="55" w:name="_Toc405472223"/>
+      <w:r>
+        <w:t>Je veux faire payer le client</w:t>
+      </w:r>
+      <w:bookmarkEnd w:id="55"/>
+    </w:p>
+    <w:p>
+      <w:pPr>
+        <w:pStyle w:val="Paragraphedeliste"/>
+        <w:numPr>
+          <w:ilvl w:val="0"/>
+          <w:numId w:val="18"/>
+        </w:numPr>
+      </w:pPr>
+      <w:r>
+        <w:rPr>
+          <w:noProof/>
+          <w:lang w:eastAsia="fr-CA"/>
+        </w:rPr>
+        <w:drawing>
+          <wp:anchor distT="0" distB="0" distL="114300" distR="114300" simplePos="0" relativeHeight="251675648" behindDoc="0" locked="0" layoutInCell="1" allowOverlap="1" wp14:anchorId="249169A7" wp14:editId="798EF7B8">
+            <wp:simplePos x="0" y="0"/>
+            <wp:positionH relativeFrom="column">
+              <wp:posOffset>2638425</wp:posOffset>
+            </wp:positionH>
+            <wp:positionV relativeFrom="paragraph">
+              <wp:posOffset>50800</wp:posOffset>
+            </wp:positionV>
+            <wp:extent cx="228600" cy="228600"/>
+            <wp:effectExtent l="0" t="0" r="0" b="0"/>
+            <wp:wrapThrough wrapText="bothSides">
+              <wp:wrapPolygon edited="0">
+                <wp:start x="5400" y="0"/>
+                <wp:lineTo x="1800" y="3600"/>
+                <wp:lineTo x="1800" y="14400"/>
+                <wp:lineTo x="5400" y="19800"/>
+                <wp:lineTo x="14400" y="19800"/>
+                <wp:lineTo x="18000" y="16200"/>
+                <wp:lineTo x="18000" y="5400"/>
+                <wp:lineTo x="14400" y="0"/>
+                <wp:lineTo x="5400" y="0"/>
+              </wp:wrapPolygon>
+            </wp:wrapThrough>
+            <wp:docPr id="12" name="Image 12"/>
+            <wp:cNvGraphicFramePr>
+              <a:graphicFrameLocks xmlns:a="http://schemas.openxmlformats.org/drawingml/2006/main" noChangeAspect="1"/>
+            </wp:cNvGraphicFramePr>
+            <a:graphic xmlns:a="http://schemas.openxmlformats.org/drawingml/2006/main">
+              <a:graphicData uri="http://schemas.openxmlformats.org/drawingml/2006/picture">
+                <pic:pic xmlns:pic="http://schemas.openxmlformats.org/drawingml/2006/picture">
+                  <pic:nvPicPr>
+                    <pic:cNvPr id="0" name="Picture 2" descr="D:\GestResto\GestResto\GestResto.UI\Images\plus.png"/>
+                    <pic:cNvPicPr>
+                      <a:picLocks noChangeAspect="1" noChangeArrowheads="1"/>
+                    </pic:cNvPicPr>
+                  </pic:nvPicPr>
+                  <pic:blipFill>
+                    <a:blip r:embed="rId21" cstate="print">
+                      <a:extLst>
+                        <a:ext uri="{28A0092B-C50C-407E-A947-70E740481C1C}">
+                          <a14:useLocalDpi xmlns:a14="http://schemas.microsoft.com/office/drawing/2010/main" val="0"/>
+                        </a:ext>
+                      </a:extLst>
+                    </a:blip>
+                    <a:stretch>
+                      <a:fillRect/>
+                    </a:stretch>
+                  </pic:blipFill>
+                  <pic:spPr bwMode="auto">
+                    <a:xfrm>
+                      <a:off x="0" y="0"/>
+                      <a:ext cx="228600" cy="228600"/>
+                    </a:xfrm>
+                    <a:prstGeom prst="rect">
+                      <a:avLst/>
+                    </a:prstGeom>
+                    <a:noFill/>
+                    <a:ln>
+                      <a:noFill/>
+                    </a:ln>
+                  </pic:spPr>
+                </pic:pic>
+              </a:graphicData>
+            </a:graphic>
+            <wp14:sizeRelH relativeFrom="margin">
+              <wp14:pctWidth>0</wp14:pctWidth>
+            </wp14:sizeRelH>
+            <wp14:sizeRelV relativeFrom="margin">
+              <wp14:pctHeight>0</wp14:pctHeight>
+            </wp14:sizeRelV>
+          </wp:anchor>
+        </w:drawing>
+      </w:r>
+      <w:r>
+        <w:t xml:space="preserve">Vous devez appuyer sur le bouton </w:t>
+      </w:r>
+      <w:r>
+        <w:rPr>
+          <w:b/>
+        </w:rPr>
+        <w:t>Payer</w:t>
+      </w:r>
+      <w:r>
+        <w:t xml:space="preserve"> au bas de l’écran</w:t>
+      </w:r>
+      <w:r>
+        <w:t>.</w:t>
+      </w:r>
+    </w:p>
+    <w:p>
+      <w:pPr>
+        <w:pStyle w:val="Titre2"/>
+      </w:pPr>
+      <w:bookmarkStart w:id="56" w:name="_Toc405472224"/>
+      <w:r>
+        <w:lastRenderedPageBreak/>
+        <w:t>Gestion des paiements</w:t>
+      </w:r>
+      <w:bookmarkEnd w:id="56"/>
+    </w:p>
+    <w:p>
+      <w:pPr>
+        <w:pStyle w:val="Titre3"/>
+      </w:pPr>
+      <w:bookmarkStart w:id="57" w:name="_Toc405472225"/>
+      <w:r>
+        <w:t>Je ne suis pas capable de faire payer tous les clients</w:t>
+      </w:r>
+      <w:bookmarkEnd w:id="57"/>
+    </w:p>
+    <w:p>
+      <w:pPr>
+        <w:pStyle w:val="Paragraphedeliste"/>
+        <w:numPr>
+          <w:ilvl w:val="0"/>
+          <w:numId w:val="18"/>
+        </w:numPr>
+      </w:pPr>
+      <w:r>
+        <w:rPr>
+          <w:noProof/>
+          <w:lang w:eastAsia="fr-CA"/>
+        </w:rPr>
+        <w:drawing>
+          <wp:anchor distT="0" distB="0" distL="114300" distR="114300" simplePos="0" relativeHeight="251677696" behindDoc="0" locked="0" layoutInCell="1" allowOverlap="1" wp14:anchorId="638E3239" wp14:editId="61299177">
+            <wp:simplePos x="0" y="0"/>
+            <wp:positionH relativeFrom="column">
+              <wp:posOffset>5162550</wp:posOffset>
+            </wp:positionH>
+            <wp:positionV relativeFrom="paragraph">
+              <wp:posOffset>236855</wp:posOffset>
+            </wp:positionV>
+            <wp:extent cx="171450" cy="171450"/>
+            <wp:effectExtent l="0" t="0" r="0" b="0"/>
+            <wp:wrapThrough wrapText="bothSides">
+              <wp:wrapPolygon edited="0">
+                <wp:start x="2400" y="0"/>
+                <wp:lineTo x="0" y="4800"/>
+                <wp:lineTo x="0" y="12000"/>
+                <wp:lineTo x="2400" y="19200"/>
+                <wp:lineTo x="16800" y="19200"/>
+                <wp:lineTo x="19200" y="12000"/>
+                <wp:lineTo x="16800" y="4800"/>
+                <wp:lineTo x="14400" y="0"/>
+                <wp:lineTo x="2400" y="0"/>
+              </wp:wrapPolygon>
+            </wp:wrapThrough>
+            <wp:docPr id="13" name="Image 13"/>
+            <wp:cNvGraphicFramePr>
+              <a:graphicFrameLocks xmlns:a="http://schemas.openxmlformats.org/drawingml/2006/main" noChangeAspect="1"/>
+            </wp:cNvGraphicFramePr>
+            <a:graphic xmlns:a="http://schemas.openxmlformats.org/drawingml/2006/main">
+              <a:graphicData uri="http://schemas.openxmlformats.org/drawingml/2006/picture">
+                <pic:pic xmlns:pic="http://schemas.openxmlformats.org/drawingml/2006/picture">
+                  <pic:nvPicPr>
+                    <pic:cNvPr id="0" name="Picture 2" descr="D:\GestResto\GestResto\GestResto.UI\Images\plus.png"/>
+                    <pic:cNvPicPr>
+                      <a:picLocks noChangeAspect="1" noChangeArrowheads="1"/>
+                    </pic:cNvPicPr>
+                  </pic:nvPicPr>
+                  <pic:blipFill>
+                    <a:blip r:embed="rId22" cstate="print">
+                      <a:extLst>
+                        <a:ext uri="{28A0092B-C50C-407E-A947-70E740481C1C}">
+                          <a14:useLocalDpi xmlns:a14="http://schemas.microsoft.com/office/drawing/2010/main" val="0"/>
+                        </a:ext>
+                      </a:extLst>
+                    </a:blip>
+                    <a:stretch>
+                      <a:fillRect/>
+                    </a:stretch>
+                  </pic:blipFill>
+                  <pic:spPr bwMode="auto">
+                    <a:xfrm>
+                      <a:off x="0" y="0"/>
+                      <a:ext cx="171450" cy="171450"/>
+                    </a:xfrm>
+                    <a:prstGeom prst="rect">
+                      <a:avLst/>
+                    </a:prstGeom>
+                    <a:noFill/>
+                    <a:ln>
+                      <a:noFill/>
+                    </a:ln>
+                  </pic:spPr>
+                </pic:pic>
+              </a:graphicData>
+            </a:graphic>
+            <wp14:sizeRelH relativeFrom="margin">
+              <wp14:pctWidth>0</wp14:pctWidth>
+            </wp14:sizeRelH>
+            <wp14:sizeRelV relativeFrom="margin">
+              <wp14:pctHeight>0</wp14:pctHeight>
+            </wp14:sizeRelV>
+          </wp:anchor>
+        </w:drawing>
+      </w:r>
+      <w:r>
+        <w:t>Vous pouvez seulement faire payer une facture à la fois. Dans la fenêtre de commande, vous devez sélectionner le client que vous voulez  faire payer, puis cliquer</w:t>
+      </w:r>
+      <w:r>
+        <w:t xml:space="preserve"> sur le</w:t>
+      </w:r>
+      <w:r>
+        <w:t xml:space="preserve"> bouton </w:t>
+      </w:r>
+      <w:r>
+        <w:rPr>
+          <w:b/>
+        </w:rPr>
+        <w:t>Payer</w:t>
+      </w:r>
+      <w:r>
+        <w:rPr>
+          <w:b/>
+        </w:rPr>
+        <w:t xml:space="preserve"> </w:t>
+      </w:r>
+      <w:r>
+        <w:t xml:space="preserve"> au bas de l’écran</w:t>
+      </w:r>
+      <w:r>
+        <w:t>. Pour faire payer tous les clients, vous devez répéter le processus pour chacun des clients.</w:t>
+      </w:r>
+    </w:p>
+    <w:p>
+      <w:pPr>
+        <w:pStyle w:val="Titre3"/>
+      </w:pPr>
+      <w:bookmarkStart w:id="58" w:name="_Toc405472226"/>
+      <w:r>
+        <w:t>Je ne suis pas capable de faire payer un client</w:t>
+      </w:r>
+      <w:bookmarkEnd w:id="58"/>
+    </w:p>
+    <w:p>
+      <w:pPr>
+        <w:pStyle w:val="Paragraphedeliste"/>
+        <w:numPr>
+          <w:ilvl w:val="0"/>
+          <w:numId w:val="18"/>
+        </w:numPr>
+      </w:pPr>
+      <w:r>
+        <w:t xml:space="preserve">Pour faire payer un client, vous devez inscrire le montant </w:t>
+      </w:r>
+      <w:r>
+        <w:t>que le client paye ainsi que son moyen de paiement. Les moyens de paiements peuvent être sélectionnés à droite de l’écran. Vous appuyez sur le bouton valider et le montant sera déduit du montant resetant à payer. Si vous sélectionnez une carte de crédit ou débit, la transaction devra être effectuée via votre terminal.</w:t>
+      </w:r>
+    </w:p>
+    <w:p>
+      <w:pPr>
+        <w:pStyle w:val="Titre3"/>
+      </w:pPr>
+      <w:bookmarkStart w:id="59" w:name="_Toc405472227"/>
+      <w:r>
+        <w:t>Je ne peux pas quitter l’écran de paiement</w:t>
+      </w:r>
+      <w:bookmarkEnd w:id="59"/>
+    </w:p>
+    <w:p>
+      <w:pPr>
+        <w:pStyle w:val="Paragraphedeliste"/>
+        <w:numPr>
+          <w:ilvl w:val="0"/>
+          <w:numId w:val="18"/>
+        </w:numPr>
+      </w:pPr>
+      <w:r>
+        <w:t>Si le montant à payer n’a pas été payé au complet, un message vous indiquera si vous dési</w:t>
+      </w:r>
+      <w:r>
+        <w:t>rez vraiment quitter cet écran.</w:t>
+      </w:r>
+    </w:p>
+    <w:p>
+      <w:pPr>
+        <w:pStyle w:val="Titre3"/>
+      </w:pPr>
+      <w:bookmarkStart w:id="60" w:name="_Toc405472228"/>
+      <w:r>
+        <w:t>Je ne vois rien dans l’écran de paiement</w:t>
+      </w:r>
+      <w:bookmarkEnd w:id="60"/>
+    </w:p>
+    <w:p>
+      <w:pPr>
+        <w:pStyle w:val="Paragraphedeliste"/>
+        <w:numPr>
+          <w:ilvl w:val="0"/>
+          <w:numId w:val="18"/>
+        </w:numPr>
+      </w:pPr>
+      <w:r>
+        <w:t>Si le client que vous avez sélectionné n’a pas d’item dans sa liste d’items, c’est normal que vous ne voyiez rien dans sa facture.</w:t>
+      </w:r>
+    </w:p>
+    <w:p>
+      <w:pPr>
+        <w:pStyle w:val="Titre3"/>
+      </w:pPr>
+      <w:bookmarkStart w:id="61" w:name="_Toc405472229"/>
+      <w:r>
+        <w:t>J’ai fait une erreur en entrant des chiffres</w:t>
+      </w:r>
+      <w:r>
+        <w:t>, je ne sais pas comment les enlever</w:t>
+      </w:r>
+      <w:bookmarkEnd w:id="61"/>
+    </w:p>
+    <w:p>
+      <w:pPr>
+        <w:pStyle w:val="Paragraphedeliste"/>
+        <w:numPr>
+          <w:ilvl w:val="0"/>
+          <w:numId w:val="18"/>
+        </w:numPr>
+      </w:pPr>
+      <w:r>
+        <w:rPr>
+          <w:noProof/>
+          <w:lang w:eastAsia="fr-CA"/>
+        </w:rPr>
+        <w:drawing>
+          <wp:anchor distT="0" distB="0" distL="114300" distR="114300" simplePos="0" relativeHeight="251679744" behindDoc="0" locked="0" layoutInCell="1" allowOverlap="1" wp14:anchorId="724D60E9" wp14:editId="1D8BD0B2">
+            <wp:simplePos x="0" y="0"/>
+            <wp:positionH relativeFrom="column">
+              <wp:posOffset>1438275</wp:posOffset>
+            </wp:positionH>
+            <wp:positionV relativeFrom="paragraph">
+              <wp:posOffset>269240</wp:posOffset>
+            </wp:positionV>
+            <wp:extent cx="228600" cy="228600"/>
+            <wp:effectExtent l="0" t="0" r="0" b="0"/>
+            <wp:wrapThrough wrapText="bothSides">
+              <wp:wrapPolygon edited="0">
+                <wp:start x="3600" y="0"/>
+                <wp:lineTo x="0" y="7200"/>
+                <wp:lineTo x="0" y="12600"/>
+                <wp:lineTo x="3600" y="19800"/>
+                <wp:lineTo x="19800" y="19800"/>
+                <wp:lineTo x="19800" y="0"/>
+                <wp:lineTo x="3600" y="0"/>
+              </wp:wrapPolygon>
+            </wp:wrapThrough>
+            <wp:docPr id="14" name="Image 14"/>
+            <wp:cNvGraphicFramePr>
+              <a:graphicFrameLocks xmlns:a="http://schemas.openxmlformats.org/drawingml/2006/main" noChangeAspect="1"/>
+            </wp:cNvGraphicFramePr>
+            <a:graphic xmlns:a="http://schemas.openxmlformats.org/drawingml/2006/main">
+              <a:graphicData uri="http://schemas.openxmlformats.org/drawingml/2006/picture">
+                <pic:pic xmlns:pic="http://schemas.openxmlformats.org/drawingml/2006/picture">
+                  <pic:nvPicPr>
+                    <pic:cNvPr id="0" name="Picture 2" descr="D:\GestResto\GestResto\GestResto.UI\Images\plus.png"/>
+                    <pic:cNvPicPr>
+                      <a:picLocks noChangeAspect="1" noChangeArrowheads="1"/>
+                    </pic:cNvPicPr>
+                  </pic:nvPicPr>
+                  <pic:blipFill>
+                    <a:blip r:embed="rId23" cstate="print">
+                      <a:extLst>
+                        <a:ext uri="{28A0092B-C50C-407E-A947-70E740481C1C}">
+                          <a14:useLocalDpi xmlns:a14="http://schemas.microsoft.com/office/drawing/2010/main" val="0"/>
+                        </a:ext>
+                      </a:extLst>
+                    </a:blip>
+                    <a:stretch>
+                      <a:fillRect/>
+                    </a:stretch>
+                  </pic:blipFill>
+                  <pic:spPr bwMode="auto">
+                    <a:xfrm>
+                      <a:off x="0" y="0"/>
+                      <a:ext cx="228600" cy="228600"/>
+                    </a:xfrm>
+                    <a:prstGeom prst="rect">
+                      <a:avLst/>
+                    </a:prstGeom>
+                    <a:noFill/>
+                    <a:ln>
+                      <a:noFill/>
+                    </a:ln>
+                  </pic:spPr>
+                </pic:pic>
+              </a:graphicData>
+            </a:graphic>
+            <wp14:sizeRelH relativeFrom="margin">
+              <wp14:pctWidth>0</wp14:pctWidth>
+            </wp14:sizeRelH>
+            <wp14:sizeRelV relativeFrom="margin">
+              <wp14:pctHeight>0</wp14:pctHeight>
+            </wp14:sizeRelV>
+          </wp:anchor>
+        </w:drawing>
+      </w:r>
+      <w:r>
+        <w:t xml:space="preserve">Si vous avez entrés des chiffres et que vous voulez les effacer, vous n’avez qu’à cliquer sur le bouton </w:t>
+      </w:r>
+      <w:r>
+        <w:rPr>
+          <w:b/>
+        </w:rPr>
+        <w:t>Retour</w:t>
+      </w:r>
+      <w:r>
+        <w:t>. Le dernier chiffre entré sera effacé.</w:t>
+      </w:r>
     </w:p>
     <w:sectPr>
-      <w:headerReference w:type="first" r:id="rId21"/>
-      <w:footerReference w:type="first" r:id="rId22"/>
+      <w:headerReference w:type="first" r:id="rId24"/>
+      <w:footerReference w:type="first" r:id="rId25"/>
       <w:pgSz w:w="12240" w:h="15840"/>
       <w:pgMar w:top="1440" w:right="1800" w:bottom="1440" w:left="1800" w:header="708" w:footer="708" w:gutter="0"/>
       <w:pgNumType w:start="1"/>
@@ -8501,6 +9538,7 @@
         <w:docPartUnique/>
       </w:docPartObj>
     </w:sdtPr>
+    <w:sdtEndPr/>
     <w:sdtContent>
       <w:sdt>
         <w:sdtPr>
@@ -8510,6 +9548,7 @@
             <w:docPartUnique/>
           </w:docPartObj>
         </w:sdtPr>
+        <w:sdtEndPr/>
         <w:sdtContent>
           <w:p>
             <w:pPr>
@@ -8601,7 +9640,7 @@
                 <w:bCs/>
                 <w:noProof/>
               </w:rPr>
-              <w:t>13</w:t>
+              <w:t>14</w:t>
             </w:r>
             <w:r>
               <w:rPr>
@@ -10467,7 +11506,7 @@
   <w:abstractNum w:abstractNumId="16">
     <w:nsid w:val="67E3470B"/>
     <w:multiLevelType w:val="hybridMultilevel"/>
-    <w:tmpl w:val="9202CBA0"/>
+    <w:tmpl w:val="C49C5228"/>
     <w:lvl w:ilvl="0" w:tplc="0C0C0001">
       <w:start w:val="1"/>
       <w:numFmt w:val="bullet"/>
@@ -12744,7 +13783,7 @@
 </file>
 
 <file path=customXml/itemProps2.xml><?xml version="1.0" encoding="utf-8"?>
-<ds:datastoreItem xmlns:ds="http://schemas.openxmlformats.org/officeDocument/2006/customXml" ds:itemID="{13B8A7D2-CB03-4470-A306-EB3F18EBDA90}">
+<ds:datastoreItem xmlns:ds="http://schemas.openxmlformats.org/officeDocument/2006/customXml" ds:itemID="{647D4AAC-E1BB-44AD-A1D2-DF87F414825D}">
   <ds:schemaRefs>
     <ds:schemaRef ds:uri="http://schemas.openxmlformats.org/officeDocument/2006/bibliography"/>
   </ds:schemaRefs>

</xml_diff>